<commit_message>
resume update in company
</commit_message>
<xml_diff>
--- a/谢世同-软件测试工程师-2016-6-16.docx
+++ b/谢世同-软件测试工程师-2016-6-16.docx
@@ -1215,7 +1215,7 @@
           <w:szCs w:val="21"/>
           <w:lang w:val="en-US" w:eastAsia="zh-CN"/>
         </w:rPr>
-        <w:t>项目包括服务端：OSS管理平台；客户端Web页面：三方仓；客户端App：IOS%Andriod；致力于为跨境电商提供优质物流仓储管理以及代理清关等服务。服务端后台包括五大模块：OMS-订单管理，XMS-分配渠道和身份验证，OPS-仓库操作，Billing-计费系统，Adaptor-数据转换和状态管理。三方仓和App可以管理客户商品库、预报单、转运单。</w:t>
+        <w:t>项目包括：后台管理界面：OSS；Web客户端：三方仓；App客户端：IOS%Andriod；致力于为海淘个人、买手、跨境电商提供优质物流仓储管理以及代理清关等服务。平台服务端主要有4个独立模块，Oms负责订单管理（Java），Xms负责渠道分配和身份验证（Java），Ops负责仓库操作（Go），Billing负责计费（Scala）。系统采用分布式部署方式，模块之间通过WebService、RabbitMQ和KafkaMQ进行交互，数据存储使用PostgreSQL。三方仓和App可以管理客户商品库、预报单、转运单等。</w:t>
       </w:r>
     </w:p>
     <w:p>
@@ -1243,26 +1243,509 @@
     <w:p>
       <w:pPr>
         <w:pStyle w:val="15"/>
+        <w:numPr>
+          <w:ilvl w:val="0"/>
+          <w:numId w:val="5"/>
+        </w:numPr>
+        <w:spacing w:line="276" w:lineRule="auto"/>
+        <w:ind w:left="845" w:leftChars="0" w:hanging="425" w:firstLineChars="0"/>
+        <w:rPr>
+          <w:rFonts w:hint="eastAsia" w:ascii="宋体" w:hAnsi="宋体"/>
+          <w:color w:val="3F3F3F"/>
+          <w:szCs w:val="21"/>
+          <w:lang w:val="en-US" w:eastAsia="zh-CN"/>
+        </w:rPr>
+      </w:pPr>
+      <w:r>
+        <w:rPr>
+          <w:rFonts w:hint="eastAsia" w:ascii="宋体" w:hAnsi="宋体"/>
+          <w:color w:val="3F3F3F"/>
+          <w:szCs w:val="21"/>
+          <w:lang w:val="en-US" w:eastAsia="zh-CN"/>
+        </w:rPr>
+        <w:t>制定测试计划、绘制业务流程。</w:t>
+      </w:r>
+    </w:p>
+    <w:p>
+      <w:pPr>
+        <w:pStyle w:val="15"/>
+        <w:numPr>
+          <w:ilvl w:val="0"/>
+          <w:numId w:val="5"/>
+        </w:numPr>
+        <w:spacing w:line="276" w:lineRule="auto"/>
+        <w:ind w:left="845" w:leftChars="0" w:hanging="425" w:firstLineChars="0"/>
+        <w:rPr>
+          <w:rFonts w:hint="eastAsia" w:ascii="宋体" w:hAnsi="宋体"/>
+          <w:color w:val="3F3F3F"/>
+          <w:szCs w:val="21"/>
+          <w:lang w:val="en-US" w:eastAsia="zh-CN"/>
+        </w:rPr>
+      </w:pPr>
+      <w:r>
+        <w:rPr>
+          <w:rFonts w:hint="eastAsia" w:ascii="宋体" w:hAnsi="宋体"/>
+          <w:color w:val="3F3F3F"/>
+          <w:szCs w:val="21"/>
+          <w:lang w:val="en-US" w:eastAsia="zh-CN"/>
+        </w:rPr>
+        <w:t>编写服务端测试用例。</w:t>
+      </w:r>
+    </w:p>
+    <w:p>
+      <w:pPr>
+        <w:pStyle w:val="15"/>
+        <w:numPr>
+          <w:ilvl w:val="0"/>
+          <w:numId w:val="5"/>
+        </w:numPr>
+        <w:spacing w:line="276" w:lineRule="auto"/>
+        <w:ind w:left="845" w:leftChars="0" w:hanging="425" w:firstLineChars="0"/>
+        <w:rPr>
+          <w:rFonts w:hint="eastAsia" w:ascii="宋体" w:hAnsi="宋体"/>
+          <w:color w:val="3F3F3F"/>
+          <w:szCs w:val="21"/>
+          <w:lang w:val="en-US" w:eastAsia="zh-CN"/>
+        </w:rPr>
+      </w:pPr>
+      <w:r>
+        <w:rPr>
+          <w:rFonts w:hint="eastAsia" w:ascii="宋体" w:hAnsi="宋体"/>
+          <w:color w:val="3F3F3F"/>
+          <w:szCs w:val="21"/>
+          <w:lang w:val="en-US" w:eastAsia="zh-CN"/>
+        </w:rPr>
+        <w:t>部署局域网测试环境。</w:t>
+      </w:r>
+    </w:p>
+    <w:p>
+      <w:pPr>
+        <w:pStyle w:val="15"/>
+        <w:numPr>
+          <w:ilvl w:val="0"/>
+          <w:numId w:val="5"/>
+        </w:numPr>
+        <w:spacing w:line="276" w:lineRule="auto"/>
+        <w:ind w:left="845" w:leftChars="0" w:hanging="425" w:firstLineChars="0"/>
+        <w:rPr>
+          <w:rFonts w:hint="eastAsia" w:ascii="宋体" w:hAnsi="宋体"/>
+          <w:color w:val="3F3F3F"/>
+          <w:szCs w:val="21"/>
+          <w:lang w:val="en-US" w:eastAsia="zh-CN"/>
+        </w:rPr>
+      </w:pPr>
+      <w:r>
+        <w:rPr>
+          <w:rFonts w:hint="eastAsia" w:ascii="宋体" w:hAnsi="宋体"/>
+          <w:color w:val="3F3F3F"/>
+          <w:szCs w:val="21"/>
+          <w:lang w:val="en-US" w:eastAsia="zh-CN"/>
+        </w:rPr>
+        <w:t>执行服务端接口功能测试。</w:t>
+      </w:r>
+    </w:p>
+    <w:p>
+      <w:pPr>
+        <w:pStyle w:val="15"/>
+        <w:numPr>
+          <w:ilvl w:val="0"/>
+          <w:numId w:val="5"/>
+        </w:numPr>
+        <w:spacing w:line="276" w:lineRule="auto"/>
+        <w:ind w:left="845" w:leftChars="0" w:hanging="425" w:firstLineChars="0"/>
+        <w:rPr>
+          <w:rFonts w:hint="eastAsia" w:ascii="宋体" w:hAnsi="宋体"/>
+          <w:color w:val="3F3F3F"/>
+          <w:szCs w:val="21"/>
+          <w:lang w:val="en-US" w:eastAsia="zh-CN"/>
+        </w:rPr>
+      </w:pPr>
+      <w:r>
+        <w:rPr>
+          <w:rFonts w:hint="eastAsia" w:ascii="宋体" w:hAnsi="宋体"/>
+          <w:color w:val="3F3F3F"/>
+          <w:szCs w:val="21"/>
+          <w:lang w:val="en-US" w:eastAsia="zh-CN"/>
+        </w:rPr>
+        <w:t>编写服务端接口自动化测试脚本（Python）。</w:t>
+      </w:r>
+    </w:p>
+    <w:p>
+      <w:pPr>
+        <w:pStyle w:val="15"/>
+        <w:numPr>
+          <w:ilvl w:val="0"/>
+          <w:numId w:val="5"/>
+        </w:numPr>
+        <w:spacing w:line="276" w:lineRule="auto"/>
+        <w:ind w:left="845" w:leftChars="0" w:hanging="425" w:firstLineChars="0"/>
+        <w:rPr>
+          <w:rFonts w:hint="eastAsia" w:ascii="宋体" w:hAnsi="宋体"/>
+          <w:color w:val="3F3F3F"/>
+          <w:szCs w:val="21"/>
+          <w:lang w:val="en-US" w:eastAsia="zh-CN"/>
+        </w:rPr>
+      </w:pPr>
+      <w:r>
+        <w:rPr>
+          <w:rFonts w:hint="eastAsia" w:ascii="宋体" w:hAnsi="宋体"/>
+          <w:color w:val="3F3F3F"/>
+          <w:szCs w:val="21"/>
+          <w:lang w:val="en-US" w:eastAsia="zh-CN"/>
+        </w:rPr>
+        <w:t>使用JIRA进行Bug管理</w:t>
+      </w:r>
+    </w:p>
+    <w:p>
+      <w:pPr>
+        <w:pStyle w:val="15"/>
+        <w:numPr>
+          <w:ilvl w:val="0"/>
+          <w:numId w:val="4"/>
+        </w:numPr>
+        <w:spacing w:line="276" w:lineRule="auto"/>
+        <w:ind w:firstLineChars="0"/>
+        <w:rPr>
+          <w:rFonts w:ascii="宋体" w:hAnsi="宋体"/>
+          <w:b/>
+          <w:color w:val="3F3F3F"/>
+          <w:szCs w:val="21"/>
+        </w:rPr>
+      </w:pPr>
+      <w:r>
+        <w:rPr>
+          <w:rFonts w:hint="eastAsia" w:ascii="宋体" w:hAnsi="宋体"/>
+          <w:b/>
+          <w:color w:val="3F3F3F"/>
+          <w:szCs w:val="21"/>
+        </w:rPr>
+        <w:t>项目：车友援汽车救援服务</w:t>
+      </w:r>
+    </w:p>
+    <w:p>
+      <w:pPr>
+        <w:pStyle w:val="15"/>
         <w:spacing w:line="276" w:lineRule="auto"/>
         <w:ind w:left="454" w:firstLine="0" w:firstLineChars="0"/>
         <w:rPr>
+          <w:rFonts w:ascii="宋体" w:hAnsi="宋体"/>
+          <w:b/>
+          <w:color w:val="3F3F3F"/>
+          <w:szCs w:val="21"/>
+        </w:rPr>
+      </w:pPr>
+      <w:r>
+        <w:rPr>
+          <w:rFonts w:hint="eastAsia" w:ascii="宋体" w:hAnsi="宋体"/>
+          <w:b/>
+          <w:color w:val="3F3F3F"/>
+          <w:szCs w:val="21"/>
+        </w:rPr>
+        <w:t>项目描述：</w:t>
+      </w:r>
+    </w:p>
+    <w:p>
+      <w:pPr>
+        <w:pStyle w:val="15"/>
+        <w:spacing w:line="276" w:lineRule="auto"/>
+        <w:ind w:left="454" w:firstLine="0" w:firstLineChars="0"/>
+        <w:rPr>
+          <w:rFonts w:ascii="宋体" w:hAnsi="宋体"/>
+          <w:color w:val="3F3F3F"/>
+          <w:szCs w:val="21"/>
+        </w:rPr>
+      </w:pPr>
+      <w:r>
+        <w:rPr>
+          <w:rFonts w:hint="eastAsia" w:ascii="宋体" w:hAnsi="宋体"/>
+          <w:color w:val="3F3F3F"/>
+          <w:szCs w:val="21"/>
+        </w:rPr>
+        <w:t>项目包括服务端：车友援管理平台；客户端</w:t>
+      </w:r>
+      <w:r>
+        <w:rPr>
           <w:rFonts w:hint="eastAsia" w:ascii="宋体" w:hAnsi="宋体"/>
           <w:color w:val="3F3F3F"/>
           <w:szCs w:val="21"/>
           <w:lang w:val="en-US" w:eastAsia="zh-CN"/>
         </w:rPr>
-      </w:pPr>
-      <w:r>
-        <w:rPr>
-          <w:rFonts w:hint="eastAsia" w:ascii="宋体" w:hAnsi="宋体"/>
-          <w:color w:val="3F3F3F"/>
-          <w:szCs w:val="21"/>
-          <w:lang w:val="en-US" w:eastAsia="zh-CN"/>
-        </w:rPr>
-        <w:t>负责</w:t>
-      </w:r>
-      <w:bookmarkStart w:id="0" w:name="_GoBack"/>
-      <w:bookmarkEnd w:id="0"/>
+        <w:t>App</w:t>
+      </w:r>
+      <w:r>
+        <w:rPr>
+          <w:rFonts w:hint="eastAsia" w:ascii="宋体" w:hAnsi="宋体"/>
+          <w:color w:val="3F3F3F"/>
+          <w:szCs w:val="21"/>
+        </w:rPr>
+        <w:t>：iOS&amp;Andriod。项目主要为保险公司、服务员和车主提供全方位、综合性专业服务,使车险服务和汽车服务更加高效便捷。保险公司可以提高理赔效率和客户满意度；公估公司、救援公司 可以获得更多订单；车主可以随时了解车辆状况，查询附近的查勘、救援、维修等汽车服务资源。</w:t>
+      </w:r>
+      <w:r>
+        <w:rPr>
+          <w:rFonts w:ascii="宋体" w:hAnsi="宋体"/>
+          <w:color w:val="3F3F3F"/>
+          <w:szCs w:val="21"/>
+        </w:rPr>
+        <w:t xml:space="preserve"> </w:t>
+      </w:r>
+    </w:p>
+    <w:p>
+      <w:pPr>
+        <w:pStyle w:val="15"/>
+        <w:spacing w:line="276" w:lineRule="auto"/>
+        <w:ind w:firstLine="454"/>
+        <w:rPr>
+          <w:rFonts w:ascii="宋体" w:hAnsi="宋体"/>
+          <w:b/>
+          <w:color w:val="3F3F3F"/>
+          <w:szCs w:val="21"/>
+        </w:rPr>
+      </w:pPr>
+      <w:r>
+        <w:rPr>
+          <w:rFonts w:hint="eastAsia" w:ascii="宋体" w:hAnsi="宋体"/>
+          <w:b/>
+          <w:color w:val="3F3F3F"/>
+          <w:szCs w:val="21"/>
+        </w:rPr>
+        <w:t>项目职责：</w:t>
+      </w:r>
+    </w:p>
+    <w:p>
+      <w:pPr>
+        <w:pStyle w:val="15"/>
+        <w:numPr>
+          <w:ilvl w:val="0"/>
+          <w:numId w:val="6"/>
+        </w:numPr>
+        <w:spacing w:line="276" w:lineRule="auto"/>
+        <w:ind w:left="0" w:firstLine="420"/>
+        <w:rPr>
+          <w:rFonts w:ascii="宋体" w:hAnsi="宋体"/>
+          <w:bCs/>
+          <w:color w:val="3F3F3F"/>
+          <w:szCs w:val="21"/>
+        </w:rPr>
+      </w:pPr>
+      <w:r>
+        <w:rPr>
+          <w:rFonts w:hint="eastAsia" w:ascii="宋体" w:hAnsi="宋体"/>
+          <w:bCs/>
+          <w:color w:val="3F3F3F"/>
+          <w:szCs w:val="21"/>
+        </w:rPr>
+        <w:t>参与软件产品需求评审。</w:t>
+      </w:r>
+    </w:p>
+    <w:p>
+      <w:pPr>
+        <w:pStyle w:val="15"/>
+        <w:numPr>
+          <w:ilvl w:val="0"/>
+          <w:numId w:val="6"/>
+        </w:numPr>
+        <w:spacing w:line="276" w:lineRule="auto"/>
+        <w:ind w:left="0" w:firstLine="420"/>
+        <w:rPr>
+          <w:rFonts w:ascii="宋体" w:hAnsi="宋体"/>
+          <w:bCs/>
+          <w:color w:val="3F3F3F"/>
+          <w:szCs w:val="21"/>
+        </w:rPr>
+      </w:pPr>
+      <w:r>
+        <w:rPr>
+          <w:rFonts w:hint="eastAsia" w:ascii="宋体" w:hAnsi="宋体"/>
+          <w:bCs/>
+          <w:color w:val="3F3F3F"/>
+          <w:szCs w:val="21"/>
+        </w:rPr>
+        <w:t>编写测试计划，分派测试任务。</w:t>
+      </w:r>
+    </w:p>
+    <w:p>
+      <w:pPr>
+        <w:pStyle w:val="15"/>
+        <w:numPr>
+          <w:ilvl w:val="0"/>
+          <w:numId w:val="6"/>
+        </w:numPr>
+        <w:spacing w:line="276" w:lineRule="auto"/>
+        <w:ind w:left="0" w:firstLine="420"/>
+        <w:rPr>
+          <w:rFonts w:ascii="宋体" w:hAnsi="宋体"/>
+          <w:bCs/>
+          <w:color w:val="3F3F3F"/>
+          <w:szCs w:val="21"/>
+        </w:rPr>
+      </w:pPr>
+      <w:r>
+        <w:rPr>
+          <w:rFonts w:hint="eastAsia" w:ascii="宋体" w:hAnsi="宋体"/>
+          <w:bCs/>
+          <w:color w:val="3F3F3F"/>
+          <w:szCs w:val="21"/>
+        </w:rPr>
+        <w:t>使用TestLink编写测试用例。</w:t>
+      </w:r>
+    </w:p>
+    <w:p>
+      <w:pPr>
+        <w:pStyle w:val="15"/>
+        <w:numPr>
+          <w:ilvl w:val="0"/>
+          <w:numId w:val="6"/>
+        </w:numPr>
+        <w:spacing w:line="276" w:lineRule="auto"/>
+        <w:ind w:left="0" w:firstLine="420"/>
+        <w:rPr>
+          <w:rFonts w:ascii="宋体" w:hAnsi="宋体"/>
+          <w:bCs/>
+          <w:color w:val="3F3F3F"/>
+          <w:szCs w:val="21"/>
+        </w:rPr>
+      </w:pPr>
+      <w:r>
+        <w:rPr>
+          <w:rFonts w:hint="eastAsia" w:ascii="宋体" w:hAnsi="宋体"/>
+          <w:bCs/>
+          <w:color w:val="3F3F3F"/>
+          <w:szCs w:val="21"/>
+        </w:rPr>
+        <w:t>完成管理平台和App功能测试。</w:t>
+      </w:r>
+    </w:p>
+    <w:p>
+      <w:pPr>
+        <w:pStyle w:val="15"/>
+        <w:numPr>
+          <w:ilvl w:val="0"/>
+          <w:numId w:val="6"/>
+        </w:numPr>
+        <w:spacing w:line="276" w:lineRule="auto"/>
+        <w:ind w:left="0" w:firstLine="420"/>
+        <w:rPr>
+          <w:rFonts w:hint="eastAsia" w:ascii="宋体" w:hAnsi="宋体"/>
+          <w:bCs/>
+          <w:color w:val="3F3F3F"/>
+          <w:szCs w:val="21"/>
+        </w:rPr>
+      </w:pPr>
+      <w:r>
+        <w:rPr>
+          <w:rFonts w:hint="eastAsia" w:ascii="宋体" w:hAnsi="宋体"/>
+          <w:bCs/>
+          <w:color w:val="3F3F3F"/>
+          <w:szCs w:val="21"/>
+        </w:rPr>
+        <w:t>使用Teambition团队合作平台、Redmine缺陷管理系统提交、管理、分析Bug。</w:t>
+      </w:r>
+    </w:p>
+    <w:p>
+      <w:pPr>
+        <w:pStyle w:val="15"/>
+        <w:numPr>
+          <w:ilvl w:val="0"/>
+          <w:numId w:val="6"/>
+        </w:numPr>
+        <w:spacing w:line="276" w:lineRule="auto"/>
+        <w:ind w:left="0" w:firstLine="420"/>
+        <w:rPr>
+          <w:rFonts w:ascii="宋体" w:hAnsi="宋体"/>
+          <w:bCs/>
+          <w:color w:val="3F3F3F"/>
+          <w:szCs w:val="21"/>
+        </w:rPr>
+      </w:pPr>
+      <w:r>
+        <w:rPr>
+          <w:rFonts w:hint="eastAsia" w:ascii="宋体" w:hAnsi="宋体"/>
+          <w:bCs/>
+          <w:color w:val="3F3F3F"/>
+          <w:szCs w:val="21"/>
+        </w:rPr>
+        <w:t>使用</w:t>
+      </w:r>
+      <w:r>
+        <w:rPr>
+          <w:rFonts w:ascii="宋体" w:hAnsi="宋体"/>
+          <w:bCs/>
+          <w:color w:val="3F3F3F"/>
+          <w:szCs w:val="21"/>
+        </w:rPr>
+        <w:t>Selenium</w:t>
+      </w:r>
+      <w:r>
+        <w:rPr>
+          <w:rFonts w:hint="eastAsia" w:ascii="宋体" w:hAnsi="宋体"/>
+          <w:bCs/>
+          <w:color w:val="3F3F3F"/>
+          <w:szCs w:val="21"/>
+        </w:rPr>
+        <w:t>和</w:t>
+      </w:r>
+      <w:r>
+        <w:rPr>
+          <w:rFonts w:ascii="宋体" w:hAnsi="宋体"/>
+          <w:bCs/>
+          <w:color w:val="3F3F3F"/>
+          <w:szCs w:val="21"/>
+        </w:rPr>
+        <w:t>TestNG</w:t>
+      </w:r>
+      <w:r>
+        <w:rPr>
+          <w:rFonts w:hint="eastAsia" w:ascii="宋体" w:hAnsi="宋体"/>
+          <w:bCs/>
+          <w:color w:val="3F3F3F"/>
+          <w:szCs w:val="21"/>
+        </w:rPr>
+        <w:t>完成管理平台主流程</w:t>
+      </w:r>
+      <w:r>
+        <w:rPr>
+          <w:rFonts w:ascii="宋体" w:hAnsi="宋体"/>
+          <w:bCs/>
+          <w:color w:val="3F3F3F"/>
+          <w:szCs w:val="21"/>
+        </w:rPr>
+        <w:t>Web</w:t>
+      </w:r>
+      <w:r>
+        <w:rPr>
+          <w:rFonts w:hint="eastAsia" w:ascii="宋体" w:hAnsi="宋体"/>
+          <w:bCs/>
+          <w:color w:val="3F3F3F"/>
+          <w:szCs w:val="21"/>
+        </w:rPr>
+        <w:t>自动化测试​</w:t>
+      </w:r>
+    </w:p>
+    <w:p>
+      <w:pPr>
+        <w:pStyle w:val="15"/>
+        <w:numPr>
+          <w:ilvl w:val="0"/>
+          <w:numId w:val="6"/>
+        </w:numPr>
+        <w:spacing w:line="276" w:lineRule="auto"/>
+        <w:ind w:left="0" w:firstLine="420"/>
+        <w:rPr>
+          <w:rFonts w:ascii="宋体" w:hAnsi="宋体"/>
+          <w:bCs/>
+          <w:color w:val="3F3F3F"/>
+          <w:szCs w:val="21"/>
+        </w:rPr>
+      </w:pPr>
+      <w:r>
+        <w:rPr>
+          <w:rFonts w:hint="eastAsia" w:ascii="宋体" w:hAnsi="宋体"/>
+          <w:bCs/>
+          <w:color w:val="3F3F3F"/>
+          <w:szCs w:val="21"/>
+        </w:rPr>
+        <w:t>使用Jmeter完成App和Server端Socket连接性能测试。</w:t>
+      </w:r>
     </w:p>
     <w:p>
       <w:pPr>
@@ -1287,7 +1770,7 @@
           <w:color w:val="3F3F3F"/>
           <w:szCs w:val="21"/>
         </w:rPr>
-        <w:t>项目：车友援汽车救援服务</w:t>
+        <w:t>项目：数据库安全网关——防火墙系统</w:t>
       </w:r>
     </w:p>
     <w:p>
@@ -1329,32 +1812,7 @@
           <w:color w:val="3F3F3F"/>
           <w:szCs w:val="21"/>
         </w:rPr>
-        <w:t>项目包括服务端：车友援管理平台；客户端</w:t>
-      </w:r>
-      <w:r>
-        <w:rPr>
-          <w:rFonts w:hint="eastAsia" w:ascii="宋体" w:hAnsi="宋体"/>
-          <w:color w:val="3F3F3F"/>
-          <w:szCs w:val="21"/>
-          <w:lang w:val="en-US" w:eastAsia="zh-CN"/>
-        </w:rPr>
-        <w:t>App</w:t>
-      </w:r>
-      <w:r>
-        <w:rPr>
-          <w:rFonts w:hint="eastAsia" w:ascii="宋体" w:hAnsi="宋体"/>
-          <w:color w:val="3F3F3F"/>
-          <w:szCs w:val="21"/>
-        </w:rPr>
-        <w:t>：iOS&amp;Andriod。项目主要为保险公司、服务员和车主提供全方位、综合性专业服务,使车险服务和汽车服务更加高效便捷。保险公司可以提高理赔效率和客户满意度；公估公司、救援公司 可以获得更多订单；车主可以随时了解车辆状况，查询附近的查勘、救援、维修等汽车服务资源。</w:t>
-      </w:r>
-      <w:r>
-        <w:rPr>
-          <w:rFonts w:ascii="宋体" w:hAnsi="宋体"/>
-          <w:color w:val="3F3F3F"/>
-          <w:szCs w:val="21"/>
-        </w:rPr>
-        <w:t xml:space="preserve"> </w:t>
+        <w:t>防火墙系统是一款基于B/S架构的数据库安全软件，主要用于保护用户数据库安全，监测或阻断对受保护数据库的非法操作，并记录阻断和监测日志。主要功能模块有会话、监测日志、统计报告、策略设置、审计、环境配置。可以阻断或监测select、update、insert、delete、truncate等基本SQL语句。支持的数据库有Oracle、DB2、MySQL、SQLServer、Sybase、人大金仓、达梦和南大通用8a、8t、8s等多种数据库。</w:t>
       </w:r>
     </w:p>
     <w:p>
@@ -1384,235 +1842,167 @@
         <w:pStyle w:val="15"/>
         <w:numPr>
           <w:ilvl w:val="0"/>
-          <w:numId w:val="5"/>
-        </w:numPr>
-        <w:spacing w:line="276" w:lineRule="auto"/>
-        <w:ind w:left="0" w:firstLine="420"/>
-        <w:rPr>
-          <w:rFonts w:ascii="宋体" w:hAnsi="宋体"/>
-          <w:bCs/>
-          <w:color w:val="3F3F3F"/>
-          <w:szCs w:val="21"/>
-        </w:rPr>
-      </w:pPr>
-      <w:r>
-        <w:rPr>
-          <w:rFonts w:hint="eastAsia" w:ascii="宋体" w:hAnsi="宋体"/>
-          <w:bCs/>
-          <w:color w:val="3F3F3F"/>
-          <w:szCs w:val="21"/>
-        </w:rPr>
-        <w:t>参与软件产品需求评审。</w:t>
-      </w:r>
-    </w:p>
-    <w:p>
-      <w:pPr>
-        <w:pStyle w:val="15"/>
-        <w:numPr>
-          <w:ilvl w:val="0"/>
-          <w:numId w:val="5"/>
-        </w:numPr>
-        <w:spacing w:line="276" w:lineRule="auto"/>
-        <w:ind w:left="0" w:firstLine="420"/>
-        <w:rPr>
-          <w:rFonts w:ascii="宋体" w:hAnsi="宋体"/>
-          <w:bCs/>
-          <w:color w:val="3F3F3F"/>
-          <w:szCs w:val="21"/>
-        </w:rPr>
-      </w:pPr>
-      <w:r>
-        <w:rPr>
-          <w:rFonts w:hint="eastAsia" w:ascii="宋体" w:hAnsi="宋体"/>
-          <w:bCs/>
-          <w:color w:val="3F3F3F"/>
-          <w:szCs w:val="21"/>
-        </w:rPr>
-        <w:t>编写测试计划，分派测试任务。</w:t>
-      </w:r>
-    </w:p>
-    <w:p>
-      <w:pPr>
-        <w:pStyle w:val="15"/>
-        <w:numPr>
-          <w:ilvl w:val="0"/>
-          <w:numId w:val="5"/>
-        </w:numPr>
-        <w:spacing w:line="276" w:lineRule="auto"/>
-        <w:ind w:left="0" w:firstLine="420"/>
-        <w:rPr>
-          <w:rFonts w:ascii="宋体" w:hAnsi="宋体"/>
-          <w:bCs/>
-          <w:color w:val="3F3F3F"/>
-          <w:szCs w:val="21"/>
-        </w:rPr>
-      </w:pPr>
-      <w:r>
-        <w:rPr>
-          <w:rFonts w:hint="eastAsia" w:ascii="宋体" w:hAnsi="宋体"/>
-          <w:bCs/>
-          <w:color w:val="3F3F3F"/>
-          <w:szCs w:val="21"/>
-        </w:rPr>
-        <w:t>使用TestLink编写测试用例。</w:t>
-      </w:r>
-    </w:p>
-    <w:p>
-      <w:pPr>
-        <w:pStyle w:val="15"/>
-        <w:numPr>
-          <w:ilvl w:val="0"/>
-          <w:numId w:val="5"/>
-        </w:numPr>
-        <w:spacing w:line="276" w:lineRule="auto"/>
-        <w:ind w:left="0" w:firstLine="420"/>
-        <w:rPr>
-          <w:rFonts w:ascii="宋体" w:hAnsi="宋体"/>
-          <w:bCs/>
-          <w:color w:val="3F3F3F"/>
-          <w:szCs w:val="21"/>
-        </w:rPr>
-      </w:pPr>
-      <w:r>
-        <w:rPr>
-          <w:rFonts w:hint="eastAsia" w:ascii="宋体" w:hAnsi="宋体"/>
-          <w:bCs/>
-          <w:color w:val="3F3F3F"/>
-          <w:szCs w:val="21"/>
-        </w:rPr>
-        <w:t>完成管理平台和App功能测试。</w:t>
-      </w:r>
-    </w:p>
-    <w:p>
-      <w:pPr>
-        <w:pStyle w:val="15"/>
-        <w:numPr>
-          <w:ilvl w:val="0"/>
-          <w:numId w:val="5"/>
-        </w:numPr>
-        <w:spacing w:line="276" w:lineRule="auto"/>
-        <w:ind w:left="0" w:firstLine="420"/>
-        <w:rPr>
-          <w:rFonts w:hint="eastAsia" w:ascii="宋体" w:hAnsi="宋体"/>
-          <w:bCs/>
-          <w:color w:val="3F3F3F"/>
-          <w:szCs w:val="21"/>
-        </w:rPr>
-      </w:pPr>
-      <w:r>
-        <w:rPr>
-          <w:rFonts w:hint="eastAsia" w:ascii="宋体" w:hAnsi="宋体"/>
-          <w:bCs/>
-          <w:color w:val="3F3F3F"/>
-          <w:szCs w:val="21"/>
-        </w:rPr>
-        <w:t>使用Teambition团队合作平台、Redmine缺陷管理系统提交、管理、分析Bug。</w:t>
-      </w:r>
-    </w:p>
-    <w:p>
-      <w:pPr>
-        <w:pStyle w:val="15"/>
-        <w:numPr>
-          <w:ilvl w:val="0"/>
-          <w:numId w:val="5"/>
-        </w:numPr>
-        <w:spacing w:line="276" w:lineRule="auto"/>
-        <w:ind w:left="0" w:firstLine="420"/>
-        <w:rPr>
-          <w:rFonts w:ascii="宋体" w:hAnsi="宋体"/>
-          <w:bCs/>
-          <w:color w:val="3F3F3F"/>
-          <w:szCs w:val="21"/>
-        </w:rPr>
-      </w:pPr>
-      <w:r>
-        <w:rPr>
-          <w:rFonts w:hint="eastAsia" w:ascii="宋体" w:hAnsi="宋体"/>
-          <w:bCs/>
-          <w:color w:val="3F3F3F"/>
-          <w:szCs w:val="21"/>
-        </w:rPr>
-        <w:t>使用</w:t>
-      </w:r>
-      <w:r>
-        <w:rPr>
-          <w:rFonts w:ascii="宋体" w:hAnsi="宋体"/>
-          <w:bCs/>
-          <w:color w:val="3F3F3F"/>
-          <w:szCs w:val="21"/>
-        </w:rPr>
-        <w:t>Selenium</w:t>
-      </w:r>
-      <w:r>
-        <w:rPr>
-          <w:rFonts w:hint="eastAsia" w:ascii="宋体" w:hAnsi="宋体"/>
-          <w:bCs/>
-          <w:color w:val="3F3F3F"/>
-          <w:szCs w:val="21"/>
-        </w:rPr>
-        <w:t>和</w:t>
-      </w:r>
-      <w:r>
-        <w:rPr>
-          <w:rFonts w:ascii="宋体" w:hAnsi="宋体"/>
-          <w:bCs/>
-          <w:color w:val="3F3F3F"/>
-          <w:szCs w:val="21"/>
-        </w:rPr>
-        <w:t>TestNG</w:t>
-      </w:r>
-      <w:r>
-        <w:rPr>
-          <w:rFonts w:hint="eastAsia" w:ascii="宋体" w:hAnsi="宋体"/>
-          <w:bCs/>
-          <w:color w:val="3F3F3F"/>
-          <w:szCs w:val="21"/>
-        </w:rPr>
-        <w:t>完成管理平台主流程</w:t>
-      </w:r>
-      <w:r>
-        <w:rPr>
-          <w:rFonts w:ascii="宋体" w:hAnsi="宋体"/>
-          <w:bCs/>
-          <w:color w:val="3F3F3F"/>
-          <w:szCs w:val="21"/>
-        </w:rPr>
-        <w:t>Web</w:t>
-      </w:r>
-      <w:r>
-        <w:rPr>
-          <w:rFonts w:hint="eastAsia" w:ascii="宋体" w:hAnsi="宋体"/>
-          <w:bCs/>
-          <w:color w:val="3F3F3F"/>
-          <w:szCs w:val="21"/>
-        </w:rPr>
-        <w:t>自动化测试​</w:t>
-      </w:r>
-    </w:p>
-    <w:p>
-      <w:pPr>
-        <w:pStyle w:val="15"/>
-        <w:numPr>
-          <w:ilvl w:val="0"/>
-          <w:numId w:val="5"/>
-        </w:numPr>
-        <w:spacing w:line="276" w:lineRule="auto"/>
-        <w:ind w:left="0" w:firstLine="420"/>
-        <w:rPr>
-          <w:rFonts w:ascii="宋体" w:hAnsi="宋体"/>
-          <w:bCs/>
-          <w:color w:val="3F3F3F"/>
-          <w:szCs w:val="21"/>
-        </w:rPr>
-      </w:pPr>
-      <w:r>
-        <w:rPr>
-          <w:rFonts w:hint="eastAsia" w:ascii="宋体" w:hAnsi="宋体"/>
-          <w:bCs/>
-          <w:color w:val="3F3F3F"/>
-          <w:szCs w:val="21"/>
-        </w:rPr>
-        <w:t>使用Jmeter完成App和Server端Socket连接性能测试。</w:t>
+          <w:numId w:val="7"/>
+        </w:numPr>
+        <w:spacing w:line="276" w:lineRule="auto"/>
+        <w:ind w:firstLineChars="0"/>
+        <w:rPr>
+          <w:rFonts w:ascii="宋体" w:hAnsi="宋体"/>
+          <w:color w:val="3F3F3F"/>
+          <w:szCs w:val="21"/>
+        </w:rPr>
+      </w:pPr>
+      <w:r>
+        <w:rPr>
+          <w:rFonts w:hint="eastAsia" w:ascii="宋体" w:hAnsi="宋体"/>
+          <w:color w:val="3F3F3F"/>
+          <w:szCs w:val="21"/>
+        </w:rPr>
+        <w:t>参与测试需求评审。</w:t>
+      </w:r>
+    </w:p>
+    <w:p>
+      <w:pPr>
+        <w:pStyle w:val="15"/>
+        <w:numPr>
+          <w:ilvl w:val="0"/>
+          <w:numId w:val="7"/>
+        </w:numPr>
+        <w:spacing w:line="276" w:lineRule="auto"/>
+        <w:ind w:firstLineChars="0"/>
+        <w:rPr>
+          <w:rFonts w:ascii="宋体" w:hAnsi="宋体"/>
+          <w:color w:val="3F3F3F"/>
+          <w:szCs w:val="21"/>
+        </w:rPr>
+      </w:pPr>
+      <w:r>
+        <w:rPr>
+          <w:rFonts w:hint="eastAsia" w:ascii="宋体" w:hAnsi="宋体"/>
+          <w:color w:val="3F3F3F"/>
+          <w:szCs w:val="21"/>
+        </w:rPr>
+        <w:t>编写测试计划完成《兼容性测试方案》。</w:t>
+      </w:r>
+    </w:p>
+    <w:p>
+      <w:pPr>
+        <w:pStyle w:val="15"/>
+        <w:numPr>
+          <w:ilvl w:val="0"/>
+          <w:numId w:val="7"/>
+        </w:numPr>
+        <w:spacing w:line="276" w:lineRule="auto"/>
+        <w:ind w:firstLineChars="0"/>
+        <w:rPr>
+          <w:rFonts w:ascii="宋体" w:hAnsi="宋体"/>
+          <w:color w:val="3F3F3F"/>
+          <w:szCs w:val="21"/>
+        </w:rPr>
+      </w:pPr>
+      <w:r>
+        <w:rPr>
+          <w:rFonts w:hint="eastAsia" w:ascii="宋体" w:hAnsi="宋体"/>
+          <w:color w:val="3F3F3F"/>
+          <w:szCs w:val="21"/>
+        </w:rPr>
+        <w:t>编写测试用例。</w:t>
+      </w:r>
+    </w:p>
+    <w:p>
+      <w:pPr>
+        <w:pStyle w:val="15"/>
+        <w:numPr>
+          <w:ilvl w:val="0"/>
+          <w:numId w:val="7"/>
+        </w:numPr>
+        <w:spacing w:line="276" w:lineRule="auto"/>
+        <w:ind w:firstLineChars="0"/>
+        <w:rPr>
+          <w:rFonts w:ascii="宋体" w:hAnsi="宋体"/>
+          <w:color w:val="3F3F3F"/>
+          <w:szCs w:val="21"/>
+        </w:rPr>
+      </w:pPr>
+      <w:r>
+        <w:rPr>
+          <w:rFonts w:hint="eastAsia" w:ascii="宋体" w:hAnsi="宋体"/>
+          <w:color w:val="3F3F3F"/>
+          <w:szCs w:val="21"/>
+        </w:rPr>
+        <w:t>搭建测试环境。</w:t>
+      </w:r>
+    </w:p>
+    <w:p>
+      <w:pPr>
+        <w:pStyle w:val="15"/>
+        <w:numPr>
+          <w:ilvl w:val="0"/>
+          <w:numId w:val="7"/>
+        </w:numPr>
+        <w:spacing w:line="276" w:lineRule="auto"/>
+        <w:ind w:firstLineChars="0"/>
+        <w:rPr>
+          <w:rFonts w:ascii="宋体" w:hAnsi="宋体"/>
+          <w:color w:val="3F3F3F"/>
+          <w:szCs w:val="21"/>
+        </w:rPr>
+      </w:pPr>
+      <w:r>
+        <w:rPr>
+          <w:rFonts w:hint="eastAsia" w:ascii="宋体" w:hAnsi="宋体"/>
+          <w:color w:val="3F3F3F"/>
+          <w:szCs w:val="21"/>
+        </w:rPr>
+        <w:t>完成功能测试和基于JMeter的压力测试。</w:t>
+      </w:r>
+    </w:p>
+    <w:p>
+      <w:pPr>
+        <w:pStyle w:val="15"/>
+        <w:numPr>
+          <w:ilvl w:val="0"/>
+          <w:numId w:val="7"/>
+        </w:numPr>
+        <w:spacing w:line="276" w:lineRule="auto"/>
+        <w:ind w:firstLineChars="0"/>
+        <w:rPr>
+          <w:rFonts w:ascii="宋体" w:hAnsi="宋体"/>
+          <w:color w:val="3F3F3F"/>
+          <w:szCs w:val="21"/>
+        </w:rPr>
+      </w:pPr>
+      <w:r>
+        <w:rPr>
+          <w:rFonts w:hint="eastAsia" w:ascii="宋体" w:hAnsi="宋体"/>
+          <w:color w:val="3F3F3F"/>
+          <w:szCs w:val="21"/>
+        </w:rPr>
+        <w:t>编写《数据库安全网关用户手册-防火墙》。</w:t>
+      </w:r>
+    </w:p>
+    <w:p>
+      <w:pPr>
+        <w:pStyle w:val="15"/>
+        <w:numPr>
+          <w:ilvl w:val="0"/>
+          <w:numId w:val="7"/>
+        </w:numPr>
+        <w:spacing w:line="276" w:lineRule="auto"/>
+        <w:ind w:firstLineChars="0"/>
+        <w:rPr>
+          <w:rFonts w:ascii="宋体" w:hAnsi="宋体"/>
+          <w:color w:val="3F3F3F"/>
+          <w:szCs w:val="21"/>
+        </w:rPr>
+      </w:pPr>
+      <w:r>
+        <w:rPr>
+          <w:rFonts w:hint="eastAsia" w:ascii="宋体" w:hAnsi="宋体"/>
+          <w:color w:val="3F3F3F"/>
+          <w:szCs w:val="21"/>
+        </w:rPr>
+        <w:t>参与编写测试报告。</w:t>
       </w:r>
     </w:p>
     <w:p>
@@ -1638,14 +2028,14 @@
           <w:color w:val="3F3F3F"/>
           <w:szCs w:val="21"/>
         </w:rPr>
-        <w:t>项目：数据库安全网关——防火墙系统</w:t>
-      </w:r>
-    </w:p>
-    <w:p>
-      <w:pPr>
-        <w:pStyle w:val="15"/>
-        <w:spacing w:line="276" w:lineRule="auto"/>
-        <w:ind w:left="454" w:firstLine="0" w:firstLineChars="0"/>
+        <w:t>项目：数据库安全网关——加解密系统</w:t>
+      </w:r>
+    </w:p>
+    <w:p>
+      <w:pPr>
+        <w:pStyle w:val="15"/>
+        <w:spacing w:line="276" w:lineRule="auto"/>
+        <w:ind w:firstLine="454"/>
         <w:rPr>
           <w:rFonts w:ascii="宋体" w:hAnsi="宋体"/>
           <w:b/>
@@ -1667,20 +2057,58 @@
       <w:pPr>
         <w:pStyle w:val="15"/>
         <w:spacing w:line="276" w:lineRule="auto"/>
-        <w:ind w:left="454" w:firstLine="0" w:firstLineChars="0"/>
-        <w:rPr>
-          <w:rFonts w:ascii="宋体" w:hAnsi="宋体"/>
-          <w:color w:val="3F3F3F"/>
-          <w:szCs w:val="21"/>
-        </w:rPr>
-      </w:pPr>
-      <w:r>
-        <w:rPr>
-          <w:rFonts w:hint="eastAsia" w:ascii="宋体" w:hAnsi="宋体"/>
-          <w:color w:val="3F3F3F"/>
-          <w:szCs w:val="21"/>
-        </w:rPr>
-        <w:t>防火墙系统是一款基于B/S架构的数据库安全软件，主要用于保护用户数据库安全，监测或阻断对受保护数据库的非法操作，并记录阻断和监测日志。主要功能模块有会话、监测日志、统计报告、策略设置、审计、环境配置。可以阻断或监测select、update、insert、delete、truncate等基本SQL语句。支持的数据库有Oracle、DB2、MySQL、SQLServer、Sybase、人大金仓、达梦和南大通用8a、8t、8s等多种数据库。</w:t>
+        <w:rPr>
+          <w:rFonts w:ascii="宋体" w:hAnsi="宋体"/>
+          <w:color w:val="3F3F3F"/>
+          <w:szCs w:val="21"/>
+        </w:rPr>
+      </w:pPr>
+      <w:r>
+        <w:rPr>
+          <w:rFonts w:hint="eastAsia" w:ascii="宋体" w:hAnsi="宋体"/>
+          <w:color w:val="3F3F3F"/>
+          <w:szCs w:val="21"/>
+        </w:rPr>
+        <w:t xml:space="preserve">加解密系统基于B/S架构主要用于对数据库中的表数据进行加密。主要功能模块有首页、安全配置、  </w:t>
+      </w:r>
+    </w:p>
+    <w:p>
+      <w:pPr>
+        <w:pStyle w:val="15"/>
+        <w:spacing w:line="276" w:lineRule="auto"/>
+        <w:rPr>
+          <w:rFonts w:ascii="宋体" w:hAnsi="宋体"/>
+          <w:color w:val="3F3F3F"/>
+          <w:szCs w:val="21"/>
+        </w:rPr>
+      </w:pPr>
+      <w:r>
+        <w:rPr>
+          <w:rFonts w:hint="eastAsia" w:ascii="宋体" w:hAnsi="宋体"/>
+          <w:color w:val="3F3F3F"/>
+          <w:szCs w:val="21"/>
+        </w:rPr>
+        <w:t>设备。支持静态加解密和动态加解密；支持常用字段加解密：char、varchar、int、numeric、date、</w:t>
+      </w:r>
+    </w:p>
+    <w:p>
+      <w:pPr>
+        <w:pStyle w:val="15"/>
+        <w:spacing w:line="276" w:lineRule="auto"/>
+        <w:rPr>
+          <w:rFonts w:ascii="宋体" w:hAnsi="宋体"/>
+          <w:b/>
+          <w:color w:val="3F3F3F"/>
+          <w:szCs w:val="21"/>
+        </w:rPr>
+      </w:pPr>
+      <w:r>
+        <w:rPr>
+          <w:rFonts w:hint="eastAsia" w:ascii="宋体" w:hAnsi="宋体"/>
+          <w:color w:val="3F3F3F"/>
+          <w:szCs w:val="21"/>
+        </w:rPr>
+        <w:t>time等。支持多种数据库：Oracle、MySQL、SQLServer、人大金仓和达梦等。</w:t>
       </w:r>
     </w:p>
     <w:p>
@@ -1710,303 +2138,7 @@
         <w:pStyle w:val="15"/>
         <w:numPr>
           <w:ilvl w:val="0"/>
-          <w:numId w:val="6"/>
-        </w:numPr>
-        <w:spacing w:line="276" w:lineRule="auto"/>
-        <w:ind w:firstLineChars="0"/>
-        <w:rPr>
-          <w:rFonts w:ascii="宋体" w:hAnsi="宋体"/>
-          <w:color w:val="3F3F3F"/>
-          <w:szCs w:val="21"/>
-        </w:rPr>
-      </w:pPr>
-      <w:r>
-        <w:rPr>
-          <w:rFonts w:hint="eastAsia" w:ascii="宋体" w:hAnsi="宋体"/>
-          <w:color w:val="3F3F3F"/>
-          <w:szCs w:val="21"/>
-        </w:rPr>
-        <w:t>参与测试需求评审。</w:t>
-      </w:r>
-    </w:p>
-    <w:p>
-      <w:pPr>
-        <w:pStyle w:val="15"/>
-        <w:numPr>
-          <w:ilvl w:val="0"/>
-          <w:numId w:val="6"/>
-        </w:numPr>
-        <w:spacing w:line="276" w:lineRule="auto"/>
-        <w:ind w:firstLineChars="0"/>
-        <w:rPr>
-          <w:rFonts w:ascii="宋体" w:hAnsi="宋体"/>
-          <w:color w:val="3F3F3F"/>
-          <w:szCs w:val="21"/>
-        </w:rPr>
-      </w:pPr>
-      <w:r>
-        <w:rPr>
-          <w:rFonts w:hint="eastAsia" w:ascii="宋体" w:hAnsi="宋体"/>
-          <w:color w:val="3F3F3F"/>
-          <w:szCs w:val="21"/>
-        </w:rPr>
-        <w:t>编写测试计划完成《兼容性测试方案》。</w:t>
-      </w:r>
-    </w:p>
-    <w:p>
-      <w:pPr>
-        <w:pStyle w:val="15"/>
-        <w:numPr>
-          <w:ilvl w:val="0"/>
-          <w:numId w:val="6"/>
-        </w:numPr>
-        <w:spacing w:line="276" w:lineRule="auto"/>
-        <w:ind w:firstLineChars="0"/>
-        <w:rPr>
-          <w:rFonts w:ascii="宋体" w:hAnsi="宋体"/>
-          <w:color w:val="3F3F3F"/>
-          <w:szCs w:val="21"/>
-        </w:rPr>
-      </w:pPr>
-      <w:r>
-        <w:rPr>
-          <w:rFonts w:hint="eastAsia" w:ascii="宋体" w:hAnsi="宋体"/>
-          <w:color w:val="3F3F3F"/>
-          <w:szCs w:val="21"/>
-        </w:rPr>
-        <w:t>编写测试用例。</w:t>
-      </w:r>
-    </w:p>
-    <w:p>
-      <w:pPr>
-        <w:pStyle w:val="15"/>
-        <w:numPr>
-          <w:ilvl w:val="0"/>
-          <w:numId w:val="6"/>
-        </w:numPr>
-        <w:spacing w:line="276" w:lineRule="auto"/>
-        <w:ind w:firstLineChars="0"/>
-        <w:rPr>
-          <w:rFonts w:ascii="宋体" w:hAnsi="宋体"/>
-          <w:color w:val="3F3F3F"/>
-          <w:szCs w:val="21"/>
-        </w:rPr>
-      </w:pPr>
-      <w:r>
-        <w:rPr>
-          <w:rFonts w:hint="eastAsia" w:ascii="宋体" w:hAnsi="宋体"/>
-          <w:color w:val="3F3F3F"/>
-          <w:szCs w:val="21"/>
-        </w:rPr>
-        <w:t>搭建测试环境。</w:t>
-      </w:r>
-    </w:p>
-    <w:p>
-      <w:pPr>
-        <w:pStyle w:val="15"/>
-        <w:numPr>
-          <w:ilvl w:val="0"/>
-          <w:numId w:val="6"/>
-        </w:numPr>
-        <w:spacing w:line="276" w:lineRule="auto"/>
-        <w:ind w:firstLineChars="0"/>
-        <w:rPr>
-          <w:rFonts w:ascii="宋体" w:hAnsi="宋体"/>
-          <w:color w:val="3F3F3F"/>
-          <w:szCs w:val="21"/>
-        </w:rPr>
-      </w:pPr>
-      <w:r>
-        <w:rPr>
-          <w:rFonts w:hint="eastAsia" w:ascii="宋体" w:hAnsi="宋体"/>
-          <w:color w:val="3F3F3F"/>
-          <w:szCs w:val="21"/>
-        </w:rPr>
-        <w:t>完成功能测试和基于JMeter的压力测试。</w:t>
-      </w:r>
-    </w:p>
-    <w:p>
-      <w:pPr>
-        <w:pStyle w:val="15"/>
-        <w:numPr>
-          <w:ilvl w:val="0"/>
-          <w:numId w:val="6"/>
-        </w:numPr>
-        <w:spacing w:line="276" w:lineRule="auto"/>
-        <w:ind w:firstLineChars="0"/>
-        <w:rPr>
-          <w:rFonts w:ascii="宋体" w:hAnsi="宋体"/>
-          <w:color w:val="3F3F3F"/>
-          <w:szCs w:val="21"/>
-        </w:rPr>
-      </w:pPr>
-      <w:r>
-        <w:rPr>
-          <w:rFonts w:hint="eastAsia" w:ascii="宋体" w:hAnsi="宋体"/>
-          <w:color w:val="3F3F3F"/>
-          <w:szCs w:val="21"/>
-        </w:rPr>
-        <w:t>编写《数据库安全网关用户手册-防火墙》。</w:t>
-      </w:r>
-    </w:p>
-    <w:p>
-      <w:pPr>
-        <w:pStyle w:val="15"/>
-        <w:numPr>
-          <w:ilvl w:val="0"/>
-          <w:numId w:val="6"/>
-        </w:numPr>
-        <w:spacing w:line="276" w:lineRule="auto"/>
-        <w:ind w:firstLineChars="0"/>
-        <w:rPr>
-          <w:rFonts w:ascii="宋体" w:hAnsi="宋体"/>
-          <w:color w:val="3F3F3F"/>
-          <w:szCs w:val="21"/>
-        </w:rPr>
-      </w:pPr>
-      <w:r>
-        <w:rPr>
-          <w:rFonts w:hint="eastAsia" w:ascii="宋体" w:hAnsi="宋体"/>
-          <w:color w:val="3F3F3F"/>
-          <w:szCs w:val="21"/>
-        </w:rPr>
-        <w:t>参与编写测试报告。</w:t>
-      </w:r>
-    </w:p>
-    <w:p>
-      <w:pPr>
-        <w:pStyle w:val="15"/>
-        <w:numPr>
-          <w:ilvl w:val="0"/>
-          <w:numId w:val="4"/>
-        </w:numPr>
-        <w:spacing w:line="276" w:lineRule="auto"/>
-        <w:ind w:firstLineChars="0"/>
-        <w:rPr>
-          <w:rFonts w:ascii="宋体" w:hAnsi="宋体"/>
-          <w:b/>
-          <w:color w:val="3F3F3F"/>
-          <w:szCs w:val="21"/>
-        </w:rPr>
-      </w:pPr>
-      <w:r>
-        <w:rPr>
-          <w:rFonts w:hint="eastAsia" w:ascii="宋体" w:hAnsi="宋体"/>
-          <w:b/>
-          <w:color w:val="3F3F3F"/>
-          <w:szCs w:val="21"/>
-        </w:rPr>
-        <w:t>项目：数据库安全网关——加解密系统</w:t>
-      </w:r>
-    </w:p>
-    <w:p>
-      <w:pPr>
-        <w:pStyle w:val="15"/>
-        <w:spacing w:line="276" w:lineRule="auto"/>
-        <w:ind w:firstLine="454"/>
-        <w:rPr>
-          <w:rFonts w:ascii="宋体" w:hAnsi="宋体"/>
-          <w:b/>
-          <w:color w:val="3F3F3F"/>
-          <w:szCs w:val="21"/>
-        </w:rPr>
-      </w:pPr>
-      <w:r>
-        <w:rPr>
-          <w:rFonts w:hint="eastAsia" w:ascii="宋体" w:hAnsi="宋体"/>
-          <w:b/>
-          <w:color w:val="3F3F3F"/>
-          <w:szCs w:val="21"/>
-        </w:rPr>
-        <w:t>项目描述：</w:t>
-      </w:r>
-    </w:p>
-    <w:p>
-      <w:pPr>
-        <w:pStyle w:val="15"/>
-        <w:spacing w:line="276" w:lineRule="auto"/>
-        <w:rPr>
-          <w:rFonts w:ascii="宋体" w:hAnsi="宋体"/>
-          <w:color w:val="3F3F3F"/>
-          <w:szCs w:val="21"/>
-        </w:rPr>
-      </w:pPr>
-      <w:r>
-        <w:rPr>
-          <w:rFonts w:hint="eastAsia" w:ascii="宋体" w:hAnsi="宋体"/>
-          <w:color w:val="3F3F3F"/>
-          <w:szCs w:val="21"/>
-        </w:rPr>
-        <w:t xml:space="preserve">加解密系统基于B/S架构主要用于对数据库中的表数据进行加密。主要功能模块有首页、安全配置、  </w:t>
-      </w:r>
-    </w:p>
-    <w:p>
-      <w:pPr>
-        <w:pStyle w:val="15"/>
-        <w:spacing w:line="276" w:lineRule="auto"/>
-        <w:rPr>
-          <w:rFonts w:ascii="宋体" w:hAnsi="宋体"/>
-          <w:color w:val="3F3F3F"/>
-          <w:szCs w:val="21"/>
-        </w:rPr>
-      </w:pPr>
-      <w:r>
-        <w:rPr>
-          <w:rFonts w:hint="eastAsia" w:ascii="宋体" w:hAnsi="宋体"/>
-          <w:color w:val="3F3F3F"/>
-          <w:szCs w:val="21"/>
-        </w:rPr>
-        <w:t>设备。支持静态加解密和动态加解密；支持常用字段加解密：char、varchar、int、numeric、date、</w:t>
-      </w:r>
-    </w:p>
-    <w:p>
-      <w:pPr>
-        <w:pStyle w:val="15"/>
-        <w:spacing w:line="276" w:lineRule="auto"/>
-        <w:rPr>
-          <w:rFonts w:ascii="宋体" w:hAnsi="宋体"/>
-          <w:b/>
-          <w:color w:val="3F3F3F"/>
-          <w:szCs w:val="21"/>
-        </w:rPr>
-      </w:pPr>
-      <w:r>
-        <w:rPr>
-          <w:rFonts w:hint="eastAsia" w:ascii="宋体" w:hAnsi="宋体"/>
-          <w:color w:val="3F3F3F"/>
-          <w:szCs w:val="21"/>
-        </w:rPr>
-        <w:t>time等。支持多种数据库：Oracle、MySQL、SQLServer、人大金仓和达梦等。</w:t>
-      </w:r>
-    </w:p>
-    <w:p>
-      <w:pPr>
-        <w:pStyle w:val="15"/>
-        <w:spacing w:line="276" w:lineRule="auto"/>
-        <w:ind w:firstLine="454"/>
-        <w:rPr>
-          <w:rFonts w:ascii="宋体" w:hAnsi="宋体"/>
-          <w:b/>
-          <w:color w:val="3F3F3F"/>
-          <w:szCs w:val="21"/>
-        </w:rPr>
-      </w:pPr>
-      <w:r>
-        <w:rPr>
-          <w:rFonts w:hint="eastAsia" w:ascii="宋体" w:hAnsi="宋体"/>
-          <w:b/>
-          <w:color w:val="3F3F3F"/>
-          <w:szCs w:val="21"/>
-        </w:rPr>
-        <w:t>项目职责：</w:t>
-      </w:r>
-    </w:p>
-    <w:p>
-      <w:pPr>
-        <w:pStyle w:val="15"/>
-        <w:numPr>
-          <w:ilvl w:val="0"/>
-          <w:numId w:val="7"/>
+          <w:numId w:val="8"/>
         </w:numPr>
         <w:tabs>
           <w:tab w:val="left" w:pos="425"/>
@@ -2035,7 +2167,7 @@
         <w:pStyle w:val="15"/>
         <w:numPr>
           <w:ilvl w:val="0"/>
-          <w:numId w:val="7"/>
+          <w:numId w:val="8"/>
         </w:numPr>
         <w:tabs>
           <w:tab w:val="left" w:pos="425"/>
@@ -2064,7 +2196,7 @@
         <w:pStyle w:val="15"/>
         <w:numPr>
           <w:ilvl w:val="0"/>
-          <w:numId w:val="7"/>
+          <w:numId w:val="8"/>
         </w:numPr>
         <w:tabs>
           <w:tab w:val="left" w:pos="425"/>
@@ -2093,7 +2225,7 @@
         <w:pStyle w:val="15"/>
         <w:numPr>
           <w:ilvl w:val="0"/>
-          <w:numId w:val="7"/>
+          <w:numId w:val="8"/>
         </w:numPr>
         <w:tabs>
           <w:tab w:val="left" w:pos="425"/>
@@ -2122,7 +2254,7 @@
         <w:pStyle w:val="15"/>
         <w:numPr>
           <w:ilvl w:val="0"/>
-          <w:numId w:val="7"/>
+          <w:numId w:val="8"/>
         </w:numPr>
         <w:tabs>
           <w:tab w:val="left" w:pos="425"/>
@@ -2151,7 +2283,7 @@
         <w:pStyle w:val="15"/>
         <w:numPr>
           <w:ilvl w:val="0"/>
-          <w:numId w:val="7"/>
+          <w:numId w:val="8"/>
         </w:numPr>
         <w:tabs>
           <w:tab w:val="left" w:pos="425"/>
@@ -2180,7 +2312,7 @@
         <w:pStyle w:val="15"/>
         <w:numPr>
           <w:ilvl w:val="0"/>
-          <w:numId w:val="7"/>
+          <w:numId w:val="8"/>
         </w:numPr>
         <w:tabs>
           <w:tab w:val="left" w:pos="425"/>
@@ -2319,7 +2451,7 @@
         <w:pStyle w:val="15"/>
         <w:numPr>
           <w:ilvl w:val="0"/>
-          <w:numId w:val="8"/>
+          <w:numId w:val="9"/>
         </w:numPr>
         <w:spacing w:line="276" w:lineRule="auto"/>
         <w:ind w:firstLineChars="0"/>
@@ -2343,7 +2475,7 @@
         <w:pStyle w:val="15"/>
         <w:numPr>
           <w:ilvl w:val="0"/>
-          <w:numId w:val="8"/>
+          <w:numId w:val="9"/>
         </w:numPr>
         <w:spacing w:line="276" w:lineRule="auto"/>
         <w:ind w:firstLineChars="0"/>
@@ -2367,7 +2499,7 @@
         <w:pStyle w:val="15"/>
         <w:numPr>
           <w:ilvl w:val="0"/>
-          <w:numId w:val="8"/>
+          <w:numId w:val="9"/>
         </w:numPr>
         <w:spacing w:line="276" w:lineRule="auto"/>
         <w:ind w:firstLineChars="0"/>
@@ -2391,7 +2523,7 @@
         <w:pStyle w:val="15"/>
         <w:numPr>
           <w:ilvl w:val="0"/>
-          <w:numId w:val="8"/>
+          <w:numId w:val="9"/>
         </w:numPr>
         <w:spacing w:line="276" w:lineRule="auto"/>
         <w:ind w:firstLineChars="0"/>
@@ -2415,7 +2547,7 @@
         <w:pStyle w:val="15"/>
         <w:numPr>
           <w:ilvl w:val="0"/>
-          <w:numId w:val="8"/>
+          <w:numId w:val="9"/>
         </w:numPr>
         <w:spacing w:line="276" w:lineRule="auto"/>
         <w:ind w:firstLineChars="0"/>
@@ -2455,7 +2587,7 @@
         <w:pStyle w:val="15"/>
         <w:numPr>
           <w:ilvl w:val="0"/>
-          <w:numId w:val="8"/>
+          <w:numId w:val="9"/>
         </w:numPr>
         <w:spacing w:line="276" w:lineRule="auto"/>
         <w:ind w:firstLineChars="0"/>
@@ -2479,7 +2611,7 @@
         <w:pStyle w:val="15"/>
         <w:numPr>
           <w:ilvl w:val="0"/>
-          <w:numId w:val="9"/>
+          <w:numId w:val="10"/>
         </w:numPr>
         <w:spacing w:line="276" w:lineRule="auto"/>
         <w:ind w:firstLineChars="0"/>
@@ -2596,6 +2728,151 @@
         <w:pStyle w:val="15"/>
         <w:numPr>
           <w:ilvl w:val="0"/>
+          <w:numId w:val="11"/>
+        </w:numPr>
+        <w:spacing w:line="276" w:lineRule="auto"/>
+        <w:ind w:firstLineChars="0"/>
+        <w:rPr>
+          <w:rFonts w:ascii="宋体" w:hAnsi="宋体"/>
+          <w:color w:val="3F3F3F"/>
+          <w:szCs w:val="21"/>
+        </w:rPr>
+      </w:pPr>
+      <w:r>
+        <w:rPr>
+          <w:rFonts w:hint="eastAsia" w:ascii="宋体" w:hAnsi="宋体"/>
+          <w:color w:val="3F3F3F"/>
+          <w:szCs w:val="21"/>
+        </w:rPr>
+        <w:t>参与测试需求评审。</w:t>
+      </w:r>
+    </w:p>
+    <w:p>
+      <w:pPr>
+        <w:pStyle w:val="15"/>
+        <w:numPr>
+          <w:ilvl w:val="0"/>
+          <w:numId w:val="11"/>
+        </w:numPr>
+        <w:spacing w:line="276" w:lineRule="auto"/>
+        <w:ind w:firstLineChars="0"/>
+        <w:rPr>
+          <w:rFonts w:ascii="宋体" w:hAnsi="宋体"/>
+          <w:color w:val="3F3F3F"/>
+          <w:szCs w:val="21"/>
+        </w:rPr>
+      </w:pPr>
+      <w:r>
+        <w:rPr>
+          <w:rFonts w:hint="eastAsia" w:ascii="宋体" w:hAnsi="宋体"/>
+          <w:color w:val="3F3F3F"/>
+          <w:szCs w:val="21"/>
+        </w:rPr>
+        <w:t>参与编写测试计划。</w:t>
+      </w:r>
+    </w:p>
+    <w:p>
+      <w:pPr>
+        <w:pStyle w:val="15"/>
+        <w:numPr>
+          <w:ilvl w:val="0"/>
+          <w:numId w:val="11"/>
+        </w:numPr>
+        <w:spacing w:line="276" w:lineRule="auto"/>
+        <w:ind w:firstLineChars="0"/>
+        <w:rPr>
+          <w:rFonts w:ascii="宋体" w:hAnsi="宋体"/>
+          <w:color w:val="3F3F3F"/>
+          <w:szCs w:val="21"/>
+        </w:rPr>
+      </w:pPr>
+      <w:r>
+        <w:rPr>
+          <w:rFonts w:hint="eastAsia" w:ascii="宋体" w:hAnsi="宋体"/>
+          <w:color w:val="3F3F3F"/>
+          <w:szCs w:val="21"/>
+        </w:rPr>
+        <w:t>编写出车模块测试用例。</w:t>
+      </w:r>
+    </w:p>
+    <w:p>
+      <w:pPr>
+        <w:pStyle w:val="15"/>
+        <w:numPr>
+          <w:ilvl w:val="0"/>
+          <w:numId w:val="11"/>
+        </w:numPr>
+        <w:spacing w:line="276" w:lineRule="auto"/>
+        <w:ind w:firstLineChars="0"/>
+        <w:rPr>
+          <w:rFonts w:ascii="宋体" w:hAnsi="宋体"/>
+          <w:color w:val="3F3F3F"/>
+          <w:szCs w:val="21"/>
+        </w:rPr>
+      </w:pPr>
+      <w:r>
+        <w:rPr>
+          <w:rFonts w:hint="eastAsia" w:ascii="宋体" w:hAnsi="宋体"/>
+          <w:color w:val="3F3F3F"/>
+          <w:szCs w:val="21"/>
+        </w:rPr>
+        <w:t>执行测试用例。</w:t>
+      </w:r>
+    </w:p>
+    <w:p>
+      <w:pPr>
+        <w:pStyle w:val="15"/>
+        <w:numPr>
+          <w:ilvl w:val="0"/>
+          <w:numId w:val="11"/>
+        </w:numPr>
+        <w:spacing w:line="276" w:lineRule="auto"/>
+        <w:ind w:firstLineChars="0"/>
+        <w:rPr>
+          <w:rFonts w:ascii="宋体" w:hAnsi="宋体"/>
+          <w:color w:val="3F3F3F"/>
+          <w:szCs w:val="21"/>
+        </w:rPr>
+      </w:pPr>
+      <w:r>
+        <w:rPr>
+          <w:rFonts w:hint="eastAsia" w:ascii="宋体" w:hAnsi="宋体"/>
+          <w:color w:val="3F3F3F"/>
+          <w:szCs w:val="21"/>
+        </w:rPr>
+        <w:t>在Bugfree中，提交Bug。</w:t>
+      </w:r>
+    </w:p>
+    <w:p>
+      <w:pPr>
+        <w:pStyle w:val="15"/>
+        <w:numPr>
+          <w:ilvl w:val="0"/>
+          <w:numId w:val="11"/>
+        </w:numPr>
+        <w:spacing w:line="276" w:lineRule="auto"/>
+        <w:ind w:firstLineChars="0"/>
+        <w:rPr>
+          <w:rFonts w:ascii="宋体" w:hAnsi="宋体"/>
+          <w:b/>
+          <w:color w:val="3F3F3F"/>
+          <w:szCs w:val="21"/>
+        </w:rPr>
+      </w:pPr>
+      <w:r>
+        <w:rPr>
+          <w:rFonts w:hint="eastAsia" w:ascii="宋体" w:hAnsi="宋体"/>
+          <w:color w:val="3F3F3F"/>
+          <w:szCs w:val="21"/>
+        </w:rPr>
+        <w:t>参与编写测试报告。</w:t>
+      </w:r>
+    </w:p>
+    <w:p>
+      <w:pPr>
+        <w:pStyle w:val="15"/>
+        <w:numPr>
+          <w:ilvl w:val="0"/>
           <w:numId w:val="10"/>
         </w:numPr>
         <w:spacing w:line="276" w:lineRule="auto"/>
@@ -2609,10 +2886,176 @@
       <w:r>
         <w:rPr>
           <w:rFonts w:hint="eastAsia" w:ascii="宋体" w:hAnsi="宋体"/>
-          <w:color w:val="3F3F3F"/>
-          <w:szCs w:val="21"/>
-        </w:rPr>
-        <w:t>参与测试需求评审。</w:t>
+          <w:b/>
+          <w:color w:val="3F3F3F"/>
+          <w:szCs w:val="21"/>
+        </w:rPr>
+        <w:t>项目：QT0治具设计调试——QT0 Fixture</w:t>
+      </w:r>
+    </w:p>
+    <w:p>
+      <w:pPr>
+        <w:spacing w:line="276" w:lineRule="auto"/>
+        <w:ind w:left="1533" w:leftChars="200" w:hanging="1113" w:hangingChars="490"/>
+        <w:rPr>
+          <w:rFonts w:ascii="宋体" w:hAnsi="宋体"/>
+          <w:b/>
+          <w:color w:val="3F3F3F"/>
+          <w:szCs w:val="21"/>
+        </w:rPr>
+      </w:pPr>
+      <w:r>
+        <w:rPr>
+          <w:rFonts w:hint="eastAsia" w:ascii="宋体" w:hAnsi="宋体"/>
+          <w:b/>
+          <w:color w:val="3F3F3F"/>
+          <w:szCs w:val="21"/>
+        </w:rPr>
+        <w:t>项目描述：</w:t>
+      </w:r>
+    </w:p>
+    <w:p>
+      <w:pPr>
+        <w:spacing w:line="276" w:lineRule="auto"/>
+        <w:ind w:left="1449" w:leftChars="200" w:hanging="1029" w:hangingChars="490"/>
+        <w:rPr>
+          <w:rFonts w:ascii="宋体" w:hAnsi="宋体"/>
+          <w:color w:val="3F3F3F"/>
+          <w:szCs w:val="21"/>
+        </w:rPr>
+      </w:pPr>
+      <w:r>
+        <w:rPr>
+          <w:rFonts w:hint="eastAsia" w:ascii="宋体" w:hAnsi="宋体"/>
+          <w:color w:val="3F3F3F"/>
+          <w:szCs w:val="21"/>
+        </w:rPr>
+        <w:t>基于Keil μVersion4环境的程序设计完成IO扩展、电机控制、音频输出和采集处理。</w:t>
+      </w:r>
+    </w:p>
+    <w:p>
+      <w:pPr>
+        <w:spacing w:line="276" w:lineRule="auto"/>
+        <w:ind w:firstLine="454" w:firstLineChars="200"/>
+        <w:rPr>
+          <w:rFonts w:ascii="宋体" w:hAnsi="宋体"/>
+          <w:b/>
+          <w:color w:val="3F3F3F"/>
+          <w:szCs w:val="21"/>
+        </w:rPr>
+      </w:pPr>
+      <w:r>
+        <w:rPr>
+          <w:rFonts w:hint="eastAsia" w:ascii="宋体" w:hAnsi="宋体"/>
+          <w:b/>
+          <w:color w:val="3F3F3F"/>
+          <w:szCs w:val="21"/>
+        </w:rPr>
+        <w:t>项目职责：</w:t>
+      </w:r>
+    </w:p>
+    <w:p>
+      <w:pPr>
+        <w:pStyle w:val="15"/>
+        <w:numPr>
+          <w:ilvl w:val="0"/>
+          <w:numId w:val="12"/>
+        </w:numPr>
+        <w:spacing w:line="276" w:lineRule="auto"/>
+        <w:ind w:left="0" w:firstLine="420"/>
+        <w:rPr>
+          <w:rFonts w:ascii="宋体" w:hAnsi="宋体"/>
+          <w:color w:val="3F3F3F"/>
+          <w:szCs w:val="21"/>
+        </w:rPr>
+      </w:pPr>
+      <w:r>
+        <w:rPr>
+          <w:rFonts w:hint="eastAsia" w:ascii="宋体" w:hAnsi="宋体"/>
+          <w:color w:val="3F3F3F"/>
+          <w:szCs w:val="21"/>
+        </w:rPr>
+        <w:t>完成单片机代码编程，实现数据采集、处理。</w:t>
+      </w:r>
+      <w:r>
+        <w:rPr>
+          <w:rFonts w:ascii="宋体" w:hAnsi="宋体"/>
+          <w:color w:val="3F3F3F"/>
+          <w:szCs w:val="21"/>
+        </w:rPr>
+        <w:t xml:space="preserve"> </w:t>
+      </w:r>
+    </w:p>
+    <w:p>
+      <w:pPr>
+        <w:pStyle w:val="15"/>
+        <w:numPr>
+          <w:ilvl w:val="0"/>
+          <w:numId w:val="12"/>
+        </w:numPr>
+        <w:spacing w:line="276" w:lineRule="auto"/>
+        <w:ind w:left="0" w:firstLine="420"/>
+        <w:rPr>
+          <w:rFonts w:ascii="宋体" w:hAnsi="宋体"/>
+          <w:color w:val="3F3F3F"/>
+          <w:szCs w:val="21"/>
+        </w:rPr>
+      </w:pPr>
+      <w:r>
+        <w:rPr>
+          <w:rFonts w:hint="eastAsia" w:ascii="宋体" w:hAnsi="宋体"/>
+          <w:color w:val="3F3F3F"/>
+          <w:szCs w:val="21"/>
+        </w:rPr>
+        <w:t>完成治具的原理图设计、芯片选型，PCB板Layout。</w:t>
+      </w:r>
+    </w:p>
+    <w:p>
+      <w:pPr>
+        <w:pStyle w:val="15"/>
+        <w:numPr>
+          <w:ilvl w:val="0"/>
+          <w:numId w:val="12"/>
+        </w:numPr>
+        <w:spacing w:line="276" w:lineRule="auto"/>
+        <w:ind w:left="0" w:firstLine="420"/>
+        <w:rPr>
+          <w:rFonts w:ascii="宋体" w:hAnsi="宋体"/>
+          <w:color w:val="3F3F3F"/>
+          <w:szCs w:val="21"/>
+        </w:rPr>
+      </w:pPr>
+      <w:r>
+        <w:rPr>
+          <w:rFonts w:hint="eastAsia" w:ascii="宋体" w:hAnsi="宋体"/>
+          <w:color w:val="3F3F3F"/>
+          <w:szCs w:val="21"/>
+        </w:rPr>
+        <w:t>指导完成治具布局、模块连接工作。</w:t>
+      </w:r>
+    </w:p>
+    <w:p>
+      <w:pPr>
+        <w:pStyle w:val="15"/>
+        <w:numPr>
+          <w:ilvl w:val="0"/>
+          <w:numId w:val="12"/>
+        </w:numPr>
+        <w:spacing w:line="276" w:lineRule="auto"/>
+        <w:ind w:left="0" w:firstLine="420"/>
+        <w:rPr>
+          <w:rFonts w:ascii="宋体" w:hAnsi="宋体"/>
+          <w:color w:val="3F3F3F"/>
+          <w:szCs w:val="21"/>
+        </w:rPr>
+      </w:pPr>
+      <w:r>
+        <w:rPr>
+          <w:rFonts w:hint="eastAsia" w:ascii="宋体" w:hAnsi="宋体"/>
+          <w:color w:val="3F3F3F"/>
+          <w:szCs w:val="21"/>
+        </w:rPr>
+        <w:t>完成整机调试工作。</w:t>
       </w:r>
     </w:p>
     <w:p>
@@ -2633,10 +3076,264 @@
       <w:r>
         <w:rPr>
           <w:rFonts w:hint="eastAsia" w:ascii="宋体" w:hAnsi="宋体"/>
-          <w:color w:val="3F3F3F"/>
-          <w:szCs w:val="21"/>
-        </w:rPr>
-        <w:t>参与编写测试计划。</w:t>
+          <w:b/>
+          <w:color w:val="3F3F3F"/>
+          <w:szCs w:val="21"/>
+        </w:rPr>
+        <w:t>项目：水波纹设备设计调试——Pooling</w:t>
+      </w:r>
+    </w:p>
+    <w:p>
+      <w:pPr>
+        <w:spacing w:line="276" w:lineRule="auto"/>
+        <w:ind w:left="1533" w:leftChars="200" w:hanging="1113" w:hangingChars="490"/>
+        <w:rPr>
+          <w:rFonts w:ascii="宋体" w:hAnsi="宋体"/>
+          <w:color w:val="3F3F3F"/>
+          <w:szCs w:val="21"/>
+        </w:rPr>
+      </w:pPr>
+      <w:r>
+        <w:rPr>
+          <w:rFonts w:hint="eastAsia" w:ascii="宋体" w:hAnsi="宋体"/>
+          <w:b/>
+          <w:color w:val="3F3F3F"/>
+          <w:szCs w:val="21"/>
+        </w:rPr>
+        <w:t>项目描述：</w:t>
+      </w:r>
+      <w:r>
+        <w:rPr>
+          <w:rFonts w:hint="eastAsia" w:ascii="宋体" w:hAnsi="宋体"/>
+          <w:color w:val="3F3F3F"/>
+          <w:szCs w:val="21"/>
+        </w:rPr>
+        <w:t>基于Netbeans5.5开发环境的Java上位机编程，控制伺服电机、步进电机、工业相机、数显表和Loadcell对IPad或IPhone的屏幕压力波纹进行数据采集分析。</w:t>
+      </w:r>
+    </w:p>
+    <w:p>
+      <w:pPr>
+        <w:spacing w:line="276" w:lineRule="auto"/>
+        <w:ind w:left="1533" w:leftChars="200" w:hanging="1113" w:hangingChars="490"/>
+        <w:rPr>
+          <w:rFonts w:ascii="宋体" w:hAnsi="宋体"/>
+          <w:color w:val="3F3F3F"/>
+          <w:szCs w:val="21"/>
+        </w:rPr>
+      </w:pPr>
+      <w:r>
+        <w:rPr>
+          <w:rFonts w:hint="eastAsia" w:ascii="宋体" w:hAnsi="宋体"/>
+          <w:b/>
+          <w:color w:val="3F3F3F"/>
+          <w:szCs w:val="21"/>
+        </w:rPr>
+        <w:t>项目职责：</w:t>
+      </w:r>
+    </w:p>
+    <w:p>
+      <w:pPr>
+        <w:spacing w:line="276" w:lineRule="auto"/>
+        <w:ind w:left="878" w:leftChars="418" w:firstLine="802" w:firstLineChars="382"/>
+        <w:rPr>
+          <w:rFonts w:ascii="宋体" w:hAnsi="宋体"/>
+          <w:vanish/>
+          <w:color w:val="3F3F3F"/>
+          <w:szCs w:val="21"/>
+        </w:rPr>
+      </w:pPr>
+      <w:r>
+        <w:rPr>
+          <w:rFonts w:hint="eastAsia" w:ascii="宋体" w:hAnsi="宋体"/>
+          <w:vanish/>
+          <w:color w:val="3F3F3F"/>
+          <w:szCs w:val="21"/>
+        </w:rPr>
+        <w:t>软件环境：</w:t>
+      </w:r>
+    </w:p>
+    <w:p>
+      <w:pPr>
+        <w:spacing w:line="276" w:lineRule="auto"/>
+        <w:rPr>
+          <w:rFonts w:ascii="宋体" w:hAnsi="宋体"/>
+          <w:vanish/>
+          <w:color w:val="3F3F3F"/>
+          <w:szCs w:val="21"/>
+        </w:rPr>
+      </w:pPr>
+      <w:r>
+        <w:rPr>
+          <w:rFonts w:hint="eastAsia" w:ascii="宋体" w:hAnsi="宋体"/>
+          <w:vanish/>
+          <w:color w:val="3F3F3F"/>
+          <w:szCs w:val="21"/>
+        </w:rPr>
+        <w:t>硬件环境：</w:t>
+      </w:r>
+    </w:p>
+    <w:p>
+      <w:pPr>
+        <w:spacing w:line="276" w:lineRule="auto"/>
+        <w:rPr>
+          <w:rFonts w:ascii="宋体" w:hAnsi="宋体"/>
+          <w:vanish/>
+          <w:color w:val="3F3F3F"/>
+          <w:szCs w:val="21"/>
+        </w:rPr>
+      </w:pPr>
+      <w:r>
+        <w:rPr>
+          <w:rFonts w:hint="eastAsia" w:ascii="宋体" w:hAnsi="宋体"/>
+          <w:vanish/>
+          <w:color w:val="3F3F3F"/>
+          <w:szCs w:val="21"/>
+        </w:rPr>
+        <w:t>开发工具：</w:t>
+      </w:r>
+    </w:p>
+    <w:p>
+      <w:pPr>
+        <w:pStyle w:val="15"/>
+        <w:numPr>
+          <w:ilvl w:val="1"/>
+          <w:numId w:val="13"/>
+        </w:numPr>
+        <w:spacing w:line="276" w:lineRule="auto"/>
+        <w:ind w:firstLineChars="0"/>
+        <w:rPr>
+          <w:rFonts w:ascii="宋体" w:hAnsi="宋体"/>
+          <w:color w:val="3F3F3F"/>
+          <w:szCs w:val="21"/>
+        </w:rPr>
+      </w:pPr>
+      <w:r>
+        <w:rPr>
+          <w:rFonts w:hint="eastAsia" w:ascii="宋体" w:hAnsi="宋体"/>
+          <w:color w:val="3F3F3F"/>
+          <w:szCs w:val="21"/>
+        </w:rPr>
+        <w:t>完成雷赛运动控制卡DMC2410B的IO调试。</w:t>
+      </w:r>
+    </w:p>
+    <w:p>
+      <w:pPr>
+        <w:pStyle w:val="15"/>
+        <w:numPr>
+          <w:ilvl w:val="1"/>
+          <w:numId w:val="13"/>
+        </w:numPr>
+        <w:spacing w:line="276" w:lineRule="auto"/>
+        <w:ind w:firstLineChars="0"/>
+        <w:rPr>
+          <w:rFonts w:ascii="宋体" w:hAnsi="宋体"/>
+          <w:color w:val="3F3F3F"/>
+          <w:szCs w:val="21"/>
+        </w:rPr>
+      </w:pPr>
+      <w:r>
+        <w:rPr>
+          <w:rFonts w:hint="eastAsia" w:ascii="宋体" w:hAnsi="宋体"/>
+          <w:color w:val="3F3F3F"/>
+          <w:szCs w:val="21"/>
+        </w:rPr>
+        <w:t>完成松下伺服电机驱动器的参数设计与电机运动调试。</w:t>
+      </w:r>
+    </w:p>
+    <w:p>
+      <w:pPr>
+        <w:pStyle w:val="15"/>
+        <w:numPr>
+          <w:ilvl w:val="1"/>
+          <w:numId w:val="13"/>
+        </w:numPr>
+        <w:spacing w:line="276" w:lineRule="auto"/>
+        <w:ind w:firstLineChars="0"/>
+        <w:rPr>
+          <w:rFonts w:ascii="宋体" w:hAnsi="宋体"/>
+          <w:color w:val="3F3F3F"/>
+          <w:szCs w:val="21"/>
+        </w:rPr>
+      </w:pPr>
+      <w:r>
+        <w:rPr>
+          <w:rFonts w:hint="eastAsia" w:ascii="宋体" w:hAnsi="宋体"/>
+          <w:color w:val="3F3F3F"/>
+          <w:szCs w:val="21"/>
+        </w:rPr>
+        <w:t>完成工业相机与电脑的联机配置、参数设定和图像调试。</w:t>
+      </w:r>
+    </w:p>
+    <w:p>
+      <w:pPr>
+        <w:pStyle w:val="15"/>
+        <w:numPr>
+          <w:ilvl w:val="1"/>
+          <w:numId w:val="13"/>
+        </w:numPr>
+        <w:spacing w:line="276" w:lineRule="auto"/>
+        <w:ind w:firstLineChars="0"/>
+        <w:rPr>
+          <w:rFonts w:ascii="宋体" w:hAnsi="宋体"/>
+          <w:color w:val="3F3F3F"/>
+          <w:szCs w:val="21"/>
+        </w:rPr>
+      </w:pPr>
+      <w:r>
+        <w:rPr>
+          <w:rFonts w:hint="eastAsia" w:ascii="宋体" w:hAnsi="宋体"/>
+          <w:color w:val="3F3F3F"/>
+          <w:szCs w:val="21"/>
+        </w:rPr>
+        <w:t>完成数显表（XST系列单输入通道数字式智能仪表）的参数设定与Loadcell的串口通信调试。</w:t>
+      </w:r>
+    </w:p>
+    <w:p>
+      <w:pPr>
+        <w:pStyle w:val="15"/>
+        <w:numPr>
+          <w:ilvl w:val="1"/>
+          <w:numId w:val="13"/>
+        </w:numPr>
+        <w:spacing w:line="276" w:lineRule="auto"/>
+        <w:ind w:firstLineChars="0"/>
+        <w:rPr>
+          <w:rFonts w:ascii="宋体" w:hAnsi="宋体"/>
+          <w:color w:val="3F3F3F"/>
+          <w:szCs w:val="21"/>
+        </w:rPr>
+      </w:pPr>
+      <w:r>
+        <w:rPr>
+          <w:rFonts w:hint="eastAsia" w:ascii="宋体" w:hAnsi="宋体"/>
+          <w:color w:val="3F3F3F"/>
+          <w:szCs w:val="21"/>
+        </w:rPr>
+        <w:t>完成DMC2410B运动控制代码编程和UI界面代码编程（Java语言）。</w:t>
+      </w:r>
+    </w:p>
+    <w:p>
+      <w:pPr>
+        <w:pStyle w:val="15"/>
+        <w:numPr>
+          <w:ilvl w:val="1"/>
+          <w:numId w:val="13"/>
+        </w:numPr>
+        <w:spacing w:line="276" w:lineRule="auto"/>
+        <w:ind w:firstLineChars="0"/>
+        <w:rPr>
+          <w:rFonts w:ascii="宋体" w:hAnsi="宋体"/>
+          <w:color w:val="3F3F3F"/>
+          <w:szCs w:val="21"/>
+        </w:rPr>
+      </w:pPr>
+      <w:r>
+        <w:rPr>
+          <w:rFonts w:hint="eastAsia" w:ascii="宋体" w:hAnsi="宋体"/>
+          <w:color w:val="3F3F3F"/>
+          <w:szCs w:val="21"/>
+        </w:rPr>
+        <w:t>完成整机调试。</w:t>
       </w:r>
     </w:p>
     <w:p>
@@ -2657,10 +3354,269 @@
       <w:r>
         <w:rPr>
           <w:rFonts w:hint="eastAsia" w:ascii="宋体" w:hAnsi="宋体"/>
-          <w:color w:val="3F3F3F"/>
-          <w:szCs w:val="21"/>
-        </w:rPr>
-        <w:t>编写出车模块测试用例。</w:t>
+          <w:b/>
+          <w:color w:val="3F3F3F"/>
+          <w:szCs w:val="21"/>
+        </w:rPr>
+        <w:t>项目：正斜压治具设计调试——</w:t>
+      </w:r>
+      <w:r>
+        <w:rPr>
+          <w:rFonts w:hint="eastAsia" w:ascii="宋体" w:hAnsi="宋体"/>
+          <w:b/>
+          <w:color w:val="3F3F3F"/>
+          <w:w w:val="150"/>
+          <w:szCs w:val="21"/>
+        </w:rPr>
+        <w:t>M</w:t>
+      </w:r>
+      <w:r>
+        <w:rPr>
+          <w:rFonts w:hint="eastAsia" w:ascii="宋体" w:hAnsi="宋体"/>
+          <w:b/>
+          <w:color w:val="3F3F3F"/>
+          <w:szCs w:val="21"/>
+        </w:rPr>
+        <w:t>ic PSA Press Fixture</w:t>
+      </w:r>
+    </w:p>
+    <w:p>
+      <w:pPr>
+        <w:spacing w:line="276" w:lineRule="auto"/>
+        <w:ind w:left="1529" w:leftChars="200" w:hanging="1109" w:hangingChars="488"/>
+        <w:rPr>
+          <w:rFonts w:ascii="宋体" w:hAnsi="宋体"/>
+          <w:b/>
+          <w:color w:val="3F3F3F"/>
+          <w:szCs w:val="21"/>
+        </w:rPr>
+      </w:pPr>
+      <w:r>
+        <w:rPr>
+          <w:rFonts w:hint="eastAsia" w:ascii="宋体" w:hAnsi="宋体"/>
+          <w:b/>
+          <w:color w:val="3F3F3F"/>
+          <w:szCs w:val="21"/>
+        </w:rPr>
+        <w:t>项目描述：</w:t>
+      </w:r>
+    </w:p>
+    <w:p>
+      <w:pPr>
+        <w:spacing w:line="276" w:lineRule="auto"/>
+        <w:ind w:left="1445" w:leftChars="200" w:hanging="1025" w:hangingChars="488"/>
+        <w:rPr>
+          <w:rFonts w:ascii="宋体" w:hAnsi="宋体"/>
+          <w:color w:val="3F3F3F"/>
+          <w:szCs w:val="21"/>
+        </w:rPr>
+      </w:pPr>
+      <w:r>
+        <w:rPr>
+          <w:rFonts w:hint="eastAsia" w:ascii="宋体" w:hAnsi="宋体"/>
+          <w:color w:val="3F3F3F"/>
+          <w:szCs w:val="21"/>
+        </w:rPr>
+        <w:t>基于Keil μVersion4环境的程序设计,控制气缸、电磁阀完成IPad的Mic头组装压合操作，基于</w:t>
+      </w:r>
+    </w:p>
+    <w:p>
+      <w:pPr>
+        <w:spacing w:line="276" w:lineRule="auto"/>
+        <w:ind w:left="1445" w:leftChars="200" w:hanging="1025" w:hangingChars="488"/>
+        <w:rPr>
+          <w:rFonts w:ascii="宋体" w:hAnsi="宋体"/>
+          <w:color w:val="3F3F3F"/>
+          <w:szCs w:val="21"/>
+        </w:rPr>
+      </w:pPr>
+      <w:r>
+        <w:rPr>
+          <w:rFonts w:hint="eastAsia" w:ascii="宋体" w:hAnsi="宋体"/>
+          <w:color w:val="3F3F3F"/>
+          <w:szCs w:val="21"/>
+        </w:rPr>
+        <w:t>BK_SU1的拇指PLC控制治具完成IPadMic头组装压合操作。</w:t>
+      </w:r>
+    </w:p>
+    <w:p>
+      <w:pPr>
+        <w:spacing w:line="276" w:lineRule="auto"/>
+        <w:ind w:left="420" w:leftChars="200" w:firstLine="643" w:firstLineChars="283"/>
+        <w:rPr>
+          <w:rFonts w:ascii="宋体" w:hAnsi="宋体"/>
+          <w:b/>
+          <w:vanish/>
+          <w:color w:val="3F3F3F"/>
+          <w:szCs w:val="21"/>
+        </w:rPr>
+      </w:pPr>
+      <w:r>
+        <w:rPr>
+          <w:rFonts w:hint="eastAsia" w:ascii="宋体" w:hAnsi="宋体"/>
+          <w:b/>
+          <w:vanish/>
+          <w:color w:val="3F3F3F"/>
+          <w:szCs w:val="21"/>
+        </w:rPr>
+        <w:t>软件环境：</w:t>
+      </w:r>
+    </w:p>
+    <w:p>
+      <w:pPr>
+        <w:spacing w:line="276" w:lineRule="auto"/>
+        <w:rPr>
+          <w:rFonts w:ascii="宋体" w:hAnsi="宋体"/>
+          <w:b/>
+          <w:vanish/>
+          <w:color w:val="3F3F3F"/>
+          <w:szCs w:val="21"/>
+        </w:rPr>
+      </w:pPr>
+      <w:r>
+        <w:rPr>
+          <w:rFonts w:hint="eastAsia" w:ascii="宋体" w:hAnsi="宋体"/>
+          <w:b/>
+          <w:vanish/>
+          <w:color w:val="3F3F3F"/>
+          <w:szCs w:val="21"/>
+        </w:rPr>
+        <w:t>硬件环境：</w:t>
+      </w:r>
+    </w:p>
+    <w:p>
+      <w:pPr>
+        <w:spacing w:line="276" w:lineRule="auto"/>
+        <w:rPr>
+          <w:rFonts w:ascii="宋体" w:hAnsi="宋体"/>
+          <w:b/>
+          <w:vanish/>
+          <w:color w:val="3F3F3F"/>
+          <w:szCs w:val="21"/>
+        </w:rPr>
+      </w:pPr>
+      <w:r>
+        <w:rPr>
+          <w:rFonts w:hint="eastAsia" w:ascii="宋体" w:hAnsi="宋体"/>
+          <w:b/>
+          <w:vanish/>
+          <w:color w:val="3F3F3F"/>
+          <w:szCs w:val="21"/>
+        </w:rPr>
+        <w:t>开发工具：</w:t>
+      </w:r>
+    </w:p>
+    <w:p>
+      <w:pPr>
+        <w:spacing w:line="276" w:lineRule="auto"/>
+        <w:ind w:firstLine="420"/>
+        <w:rPr>
+          <w:rFonts w:ascii="宋体" w:hAnsi="宋体"/>
+          <w:b/>
+          <w:color w:val="3F3F3F"/>
+          <w:szCs w:val="21"/>
+        </w:rPr>
+      </w:pPr>
+      <w:r>
+        <w:rPr>
+          <w:rFonts w:hint="eastAsia" w:ascii="宋体" w:hAnsi="宋体"/>
+          <w:b/>
+          <w:color w:val="3F3F3F"/>
+          <w:szCs w:val="21"/>
+        </w:rPr>
+        <w:t>项目职责：</w:t>
+      </w:r>
+    </w:p>
+    <w:p>
+      <w:pPr>
+        <w:numPr>
+          <w:ilvl w:val="0"/>
+          <w:numId w:val="14"/>
+        </w:numPr>
+        <w:spacing w:line="276" w:lineRule="auto"/>
+        <w:ind w:left="420" w:leftChars="200"/>
+        <w:rPr>
+          <w:rFonts w:ascii="宋体" w:hAnsi="宋体"/>
+          <w:color w:val="3F3F3F"/>
+          <w:szCs w:val="21"/>
+        </w:rPr>
+      </w:pPr>
+      <w:r>
+        <w:rPr>
+          <w:rFonts w:hint="eastAsia" w:ascii="宋体" w:hAnsi="宋体"/>
+          <w:color w:val="3F3F3F"/>
+          <w:szCs w:val="21"/>
+        </w:rPr>
+        <w:t>完成TOD自制PLC的原理图设计与PCB板Layout。</w:t>
+      </w:r>
+    </w:p>
+    <w:p>
+      <w:pPr>
+        <w:numPr>
+          <w:ilvl w:val="0"/>
+          <w:numId w:val="14"/>
+        </w:numPr>
+        <w:spacing w:line="276" w:lineRule="auto"/>
+        <w:ind w:left="420" w:leftChars="200"/>
+        <w:rPr>
+          <w:rFonts w:ascii="宋体" w:hAnsi="宋体"/>
+          <w:color w:val="3F3F3F"/>
+          <w:szCs w:val="21"/>
+        </w:rPr>
+      </w:pPr>
+      <w:r>
+        <w:rPr>
+          <w:rFonts w:hint="eastAsia" w:ascii="宋体" w:hAnsi="宋体"/>
+          <w:color w:val="3F3F3F"/>
+          <w:szCs w:val="21"/>
+        </w:rPr>
+        <w:t>完成TOD自制PLC控制治具代码编程（C语言）,程序通过控制光耦PS2801完成与外围设备通信。</w:t>
+      </w:r>
+    </w:p>
+    <w:p>
+      <w:pPr>
+        <w:numPr>
+          <w:ilvl w:val="0"/>
+          <w:numId w:val="14"/>
+        </w:numPr>
+        <w:spacing w:line="276" w:lineRule="auto"/>
+        <w:ind w:left="420" w:leftChars="200"/>
+        <w:rPr>
+          <w:rFonts w:ascii="宋体" w:hAnsi="宋体"/>
+          <w:color w:val="3F3F3F"/>
+          <w:szCs w:val="21"/>
+        </w:rPr>
+      </w:pPr>
+      <w:r>
+        <w:rPr>
+          <w:rFonts w:hint="eastAsia" w:ascii="宋体" w:hAnsi="宋体"/>
+          <w:color w:val="3F3F3F"/>
+          <w:szCs w:val="21"/>
+        </w:rPr>
+        <w:t>完成基于BK_SU1环境的欧姆龙拇指PLC的程序编程。</w:t>
+      </w:r>
+    </w:p>
+    <w:p>
+      <w:pPr>
+        <w:numPr>
+          <w:ilvl w:val="0"/>
+          <w:numId w:val="14"/>
+        </w:numPr>
+        <w:spacing w:line="276" w:lineRule="auto"/>
+        <w:ind w:left="420" w:leftChars="200"/>
+        <w:rPr>
+          <w:rFonts w:ascii="宋体" w:hAnsi="宋体"/>
+          <w:color w:val="3F3F3F"/>
+          <w:szCs w:val="21"/>
+        </w:rPr>
+      </w:pPr>
+      <w:r>
+        <w:rPr>
+          <w:rFonts w:hint="eastAsia" w:ascii="宋体" w:hAnsi="宋体"/>
+          <w:color w:val="3F3F3F"/>
+          <w:szCs w:val="21"/>
+        </w:rPr>
+        <w:t>完成正斜压治具的整机调试。</w:t>
       </w:r>
     </w:p>
     <w:p>
@@ -2681,18 +3637,149 @@
       <w:r>
         <w:rPr>
           <w:rFonts w:hint="eastAsia" w:ascii="宋体" w:hAnsi="宋体"/>
-          <w:color w:val="3F3F3F"/>
-          <w:szCs w:val="21"/>
-        </w:rPr>
-        <w:t>执行测试用例。</w:t>
-      </w:r>
-    </w:p>
-    <w:p>
-      <w:pPr>
-        <w:pStyle w:val="15"/>
-        <w:numPr>
-          <w:ilvl w:val="0"/>
-          <w:numId w:val="10"/>
+          <w:b/>
+          <w:color w:val="3F3F3F"/>
+          <w:szCs w:val="21"/>
+        </w:rPr>
+        <w:t>项目：IPad音频、闪光测试，室内温湿度测试（QT3），路由器接口测试（PT1）</w:t>
+      </w:r>
+    </w:p>
+    <w:p>
+      <w:pPr>
+        <w:spacing w:line="276" w:lineRule="auto"/>
+        <w:ind w:firstLine="420"/>
+        <w:rPr>
+          <w:rFonts w:ascii="宋体" w:hAnsi="宋体"/>
+          <w:b/>
+          <w:color w:val="3F3F3F"/>
+          <w:szCs w:val="21"/>
+        </w:rPr>
+      </w:pPr>
+      <w:r>
+        <w:rPr>
+          <w:rFonts w:hint="eastAsia" w:ascii="宋体" w:hAnsi="宋体"/>
+          <w:b/>
+          <w:color w:val="3F3F3F"/>
+          <w:szCs w:val="21"/>
+        </w:rPr>
+        <w:t>项目描述：</w:t>
+      </w:r>
+    </w:p>
+    <w:p>
+      <w:pPr>
+        <w:spacing w:line="276" w:lineRule="auto"/>
+        <w:ind w:firstLine="420"/>
+        <w:rPr>
+          <w:rFonts w:ascii="宋体" w:hAnsi="宋体"/>
+          <w:color w:val="3F3F3F"/>
+          <w:szCs w:val="21"/>
+        </w:rPr>
+      </w:pPr>
+      <w:r>
+        <w:rPr>
+          <w:rFonts w:hint="eastAsia" w:ascii="宋体" w:hAnsi="宋体"/>
+          <w:color w:val="3F3F3F"/>
+          <w:szCs w:val="21"/>
+        </w:rPr>
+        <w:t>熟悉各个治具测试功能，完成治具更新、调试及客户产线维护。</w:t>
+      </w:r>
+    </w:p>
+    <w:p>
+      <w:pPr>
+        <w:spacing w:line="276" w:lineRule="auto"/>
+        <w:ind w:left="420" w:leftChars="200" w:firstLine="420"/>
+        <w:rPr>
+          <w:rFonts w:ascii="宋体" w:hAnsi="宋体"/>
+          <w:b/>
+          <w:vanish/>
+          <w:color w:val="3F3F3F"/>
+          <w:szCs w:val="21"/>
+        </w:rPr>
+      </w:pPr>
+      <w:r>
+        <w:rPr>
+          <w:rFonts w:hint="eastAsia" w:ascii="宋体" w:hAnsi="宋体"/>
+          <w:b/>
+          <w:vanish/>
+          <w:color w:val="3F3F3F"/>
+          <w:szCs w:val="21"/>
+        </w:rPr>
+        <w:t>软件环境：</w:t>
+      </w:r>
+    </w:p>
+    <w:p>
+      <w:pPr>
+        <w:spacing w:line="276" w:lineRule="auto"/>
+        <w:ind w:left="420" w:leftChars="200"/>
+        <w:rPr>
+          <w:rFonts w:ascii="宋体" w:hAnsi="宋体"/>
+          <w:b/>
+          <w:vanish/>
+          <w:color w:val="3F3F3F"/>
+          <w:szCs w:val="21"/>
+        </w:rPr>
+      </w:pPr>
+      <w:r>
+        <w:rPr>
+          <w:rFonts w:hint="eastAsia" w:ascii="宋体" w:hAnsi="宋体"/>
+          <w:b/>
+          <w:vanish/>
+          <w:color w:val="3F3F3F"/>
+          <w:szCs w:val="21"/>
+        </w:rPr>
+        <w:t>硬件环境：</w:t>
+      </w:r>
+    </w:p>
+    <w:p>
+      <w:pPr>
+        <w:spacing w:line="276" w:lineRule="auto"/>
+        <w:ind w:left="420" w:leftChars="200"/>
+        <w:rPr>
+          <w:rFonts w:ascii="宋体" w:hAnsi="宋体"/>
+          <w:b/>
+          <w:vanish/>
+          <w:color w:val="3F3F3F"/>
+          <w:szCs w:val="21"/>
+        </w:rPr>
+      </w:pPr>
+      <w:r>
+        <w:rPr>
+          <w:rFonts w:hint="eastAsia" w:ascii="宋体" w:hAnsi="宋体"/>
+          <w:b/>
+          <w:vanish/>
+          <w:color w:val="3F3F3F"/>
+          <w:szCs w:val="21"/>
+        </w:rPr>
+        <w:t>开发工具：</w:t>
+      </w:r>
+    </w:p>
+    <w:p>
+      <w:pPr>
+        <w:spacing w:line="276" w:lineRule="auto"/>
+        <w:ind w:left="420" w:leftChars="200"/>
+        <w:rPr>
+          <w:rFonts w:ascii="宋体" w:hAnsi="宋体"/>
+          <w:b/>
+          <w:color w:val="3F3F3F"/>
+          <w:szCs w:val="21"/>
+        </w:rPr>
+      </w:pPr>
+      <w:r>
+        <w:rPr>
+          <w:rFonts w:hint="eastAsia" w:ascii="宋体" w:hAnsi="宋体"/>
+          <w:b/>
+          <w:color w:val="3F3F3F"/>
+          <w:szCs w:val="21"/>
+        </w:rPr>
+        <w:t>项目职责：</w:t>
+      </w:r>
+    </w:p>
+    <w:p>
+      <w:pPr>
+        <w:pStyle w:val="15"/>
+        <w:numPr>
+          <w:ilvl w:val="0"/>
+          <w:numId w:val="15"/>
         </w:numPr>
         <w:spacing w:line="276" w:lineRule="auto"/>
         <w:ind w:firstLineChars="0"/>
@@ -2708,40 +3795,41 @@
           <w:color w:val="3F3F3F"/>
           <w:szCs w:val="21"/>
         </w:rPr>
-        <w:t>在Bugfree中，提交Bug。</w:t>
-      </w:r>
-    </w:p>
-    <w:p>
-      <w:pPr>
-        <w:pStyle w:val="15"/>
-        <w:numPr>
-          <w:ilvl w:val="0"/>
-          <w:numId w:val="10"/>
+        <w:t>完成IPad项目Current板的Layout工作。</w:t>
+      </w:r>
+      <w:bookmarkStart w:id="0" w:name="_GoBack"/>
+      <w:bookmarkEnd w:id="0"/>
+    </w:p>
+    <w:p>
+      <w:pPr>
+        <w:pStyle w:val="15"/>
+        <w:numPr>
+          <w:ilvl w:val="0"/>
+          <w:numId w:val="15"/>
         </w:numPr>
         <w:spacing w:line="276" w:lineRule="auto"/>
         <w:ind w:firstLineChars="0"/>
         <w:rPr>
           <w:rFonts w:ascii="宋体" w:hAnsi="宋体"/>
-          <w:b/>
-          <w:color w:val="3F3F3F"/>
-          <w:szCs w:val="21"/>
-        </w:rPr>
-      </w:pPr>
-      <w:r>
-        <w:rPr>
-          <w:rFonts w:hint="eastAsia" w:ascii="宋体" w:hAnsi="宋体"/>
-          <w:color w:val="3F3F3F"/>
-          <w:szCs w:val="21"/>
-        </w:rPr>
-        <w:t>参与编写测试报告。</w:t>
-      </w:r>
-    </w:p>
-    <w:p>
-      <w:pPr>
-        <w:pStyle w:val="15"/>
-        <w:numPr>
-          <w:ilvl w:val="0"/>
-          <w:numId w:val="9"/>
+          <w:color w:val="3F3F3F"/>
+          <w:szCs w:val="21"/>
+        </w:rPr>
+      </w:pPr>
+      <w:r>
+        <w:rPr>
+          <w:rFonts w:hint="eastAsia" w:ascii="宋体" w:hAnsi="宋体"/>
+          <w:color w:val="3F3F3F"/>
+          <w:szCs w:val="21"/>
+        </w:rPr>
+        <w:t>协助完成IPad Fixture对成品的音频、闪光测试。</w:t>
+      </w:r>
+    </w:p>
+    <w:p>
+      <w:pPr>
+        <w:pStyle w:val="15"/>
+        <w:numPr>
+          <w:ilvl w:val="0"/>
+          <w:numId w:val="15"/>
         </w:numPr>
         <w:spacing w:line="276" w:lineRule="auto"/>
         <w:ind w:firstLineChars="0"/>
@@ -2754,184 +3842,18 @@
       <w:r>
         <w:rPr>
           <w:rFonts w:hint="eastAsia" w:ascii="宋体" w:hAnsi="宋体"/>
-          <w:b/>
-          <w:color w:val="3F3F3F"/>
-          <w:szCs w:val="21"/>
-        </w:rPr>
-        <w:t>项目：QT0治具设计调试——QT0 Fixture</w:t>
-      </w:r>
-    </w:p>
-    <w:p>
-      <w:pPr>
-        <w:spacing w:line="276" w:lineRule="auto"/>
-        <w:ind w:left="1533" w:leftChars="200" w:hanging="1113" w:hangingChars="490"/>
-        <w:rPr>
-          <w:rFonts w:ascii="宋体" w:hAnsi="宋体"/>
-          <w:b/>
-          <w:color w:val="3F3F3F"/>
-          <w:szCs w:val="21"/>
-        </w:rPr>
-      </w:pPr>
-      <w:r>
-        <w:rPr>
-          <w:rFonts w:hint="eastAsia" w:ascii="宋体" w:hAnsi="宋体"/>
-          <w:b/>
-          <w:color w:val="3F3F3F"/>
-          <w:szCs w:val="21"/>
-        </w:rPr>
-        <w:t>项目描述：</w:t>
-      </w:r>
-    </w:p>
-    <w:p>
-      <w:pPr>
-        <w:spacing w:line="276" w:lineRule="auto"/>
-        <w:ind w:left="1449" w:leftChars="200" w:hanging="1029" w:hangingChars="490"/>
-        <w:rPr>
-          <w:rFonts w:ascii="宋体" w:hAnsi="宋体"/>
-          <w:color w:val="3F3F3F"/>
-          <w:szCs w:val="21"/>
-        </w:rPr>
-      </w:pPr>
-      <w:r>
-        <w:rPr>
-          <w:rFonts w:hint="eastAsia" w:ascii="宋体" w:hAnsi="宋体"/>
-          <w:color w:val="3F3F3F"/>
-          <w:szCs w:val="21"/>
-        </w:rPr>
-        <w:t>基于Keil μVersion4环境的程序设计完成IO扩展、电机控制、音频输出和采集处理。</w:t>
-      </w:r>
-    </w:p>
-    <w:p>
-      <w:pPr>
-        <w:spacing w:line="276" w:lineRule="auto"/>
-        <w:ind w:firstLine="454" w:firstLineChars="200"/>
-        <w:rPr>
-          <w:rFonts w:ascii="宋体" w:hAnsi="宋体"/>
-          <w:b/>
-          <w:color w:val="3F3F3F"/>
-          <w:szCs w:val="21"/>
-        </w:rPr>
-      </w:pPr>
-      <w:r>
-        <w:rPr>
-          <w:rFonts w:hint="eastAsia" w:ascii="宋体" w:hAnsi="宋体"/>
-          <w:b/>
-          <w:color w:val="3F3F3F"/>
-          <w:szCs w:val="21"/>
-        </w:rPr>
-        <w:t>项目职责：</w:t>
-      </w:r>
-    </w:p>
-    <w:p>
-      <w:pPr>
-        <w:pStyle w:val="15"/>
-        <w:numPr>
-          <w:ilvl w:val="0"/>
-          <w:numId w:val="11"/>
-        </w:numPr>
-        <w:spacing w:line="276" w:lineRule="auto"/>
-        <w:ind w:left="0" w:firstLine="420"/>
-        <w:rPr>
-          <w:rFonts w:ascii="宋体" w:hAnsi="宋体"/>
-          <w:color w:val="3F3F3F"/>
-          <w:szCs w:val="21"/>
-        </w:rPr>
-      </w:pPr>
-      <w:r>
-        <w:rPr>
-          <w:rFonts w:hint="eastAsia" w:ascii="宋体" w:hAnsi="宋体"/>
-          <w:color w:val="3F3F3F"/>
-          <w:szCs w:val="21"/>
-        </w:rPr>
-        <w:t>完成单片机代码编程，实现数据采集、处理。</w:t>
-      </w:r>
-      <w:r>
-        <w:rPr>
-          <w:rFonts w:ascii="宋体" w:hAnsi="宋体"/>
-          <w:color w:val="3F3F3F"/>
-          <w:szCs w:val="21"/>
-        </w:rPr>
-        <w:t xml:space="preserve"> </w:t>
-      </w:r>
-    </w:p>
-    <w:p>
-      <w:pPr>
-        <w:pStyle w:val="15"/>
-        <w:numPr>
-          <w:ilvl w:val="0"/>
-          <w:numId w:val="11"/>
-        </w:numPr>
-        <w:spacing w:line="276" w:lineRule="auto"/>
-        <w:ind w:left="0" w:firstLine="420"/>
-        <w:rPr>
-          <w:rFonts w:ascii="宋体" w:hAnsi="宋体"/>
-          <w:color w:val="3F3F3F"/>
-          <w:szCs w:val="21"/>
-        </w:rPr>
-      </w:pPr>
-      <w:r>
-        <w:rPr>
-          <w:rFonts w:hint="eastAsia" w:ascii="宋体" w:hAnsi="宋体"/>
-          <w:color w:val="3F3F3F"/>
-          <w:szCs w:val="21"/>
-        </w:rPr>
-        <w:t>完成治具的原理图设计、芯片选型，PCB板Layout。</w:t>
-      </w:r>
-    </w:p>
-    <w:p>
-      <w:pPr>
-        <w:pStyle w:val="15"/>
-        <w:numPr>
-          <w:ilvl w:val="0"/>
-          <w:numId w:val="11"/>
-        </w:numPr>
-        <w:spacing w:line="276" w:lineRule="auto"/>
-        <w:ind w:left="0" w:firstLine="420"/>
-        <w:rPr>
-          <w:rFonts w:ascii="宋体" w:hAnsi="宋体"/>
-          <w:color w:val="3F3F3F"/>
-          <w:szCs w:val="21"/>
-        </w:rPr>
-      </w:pPr>
-      <w:r>
-        <w:rPr>
-          <w:rFonts w:hint="eastAsia" w:ascii="宋体" w:hAnsi="宋体"/>
-          <w:color w:val="3F3F3F"/>
-          <w:szCs w:val="21"/>
-        </w:rPr>
-        <w:t>指导完成治具布局、模块连接工作。</w:t>
-      </w:r>
-    </w:p>
-    <w:p>
-      <w:pPr>
-        <w:pStyle w:val="15"/>
-        <w:numPr>
-          <w:ilvl w:val="0"/>
-          <w:numId w:val="11"/>
-        </w:numPr>
-        <w:spacing w:line="276" w:lineRule="auto"/>
-        <w:ind w:left="0" w:firstLine="420"/>
-        <w:rPr>
-          <w:rFonts w:ascii="宋体" w:hAnsi="宋体"/>
-          <w:color w:val="3F3F3F"/>
-          <w:szCs w:val="21"/>
-        </w:rPr>
-      </w:pPr>
-      <w:r>
-        <w:rPr>
-          <w:rFonts w:hint="eastAsia" w:ascii="宋体" w:hAnsi="宋体"/>
-          <w:color w:val="3F3F3F"/>
-          <w:szCs w:val="21"/>
-        </w:rPr>
-        <w:t>完成整机调试工作。</w:t>
-      </w:r>
-    </w:p>
-    <w:p>
-      <w:pPr>
-        <w:pStyle w:val="15"/>
-        <w:numPr>
-          <w:ilvl w:val="0"/>
-          <w:numId w:val="9"/>
+          <w:color w:val="3F3F3F"/>
+          <w:szCs w:val="21"/>
+        </w:rPr>
+        <w:t>参与完成Ipad的物料选型代码编程。</w:t>
+      </w:r>
+    </w:p>
+    <w:p>
+      <w:pPr>
+        <w:pStyle w:val="15"/>
+        <w:numPr>
+          <w:ilvl w:val="0"/>
+          <w:numId w:val="15"/>
         </w:numPr>
         <w:spacing w:line="276" w:lineRule="auto"/>
         <w:ind w:firstLineChars="0"/>
@@ -2944,794 +3866,6 @@
       <w:r>
         <w:rPr>
           <w:rFonts w:hint="eastAsia" w:ascii="宋体" w:hAnsi="宋体"/>
-          <w:b/>
-          <w:color w:val="3F3F3F"/>
-          <w:szCs w:val="21"/>
-        </w:rPr>
-        <w:t>项目：水波纹设备设计调试——Pooling</w:t>
-      </w:r>
-    </w:p>
-    <w:p>
-      <w:pPr>
-        <w:spacing w:line="276" w:lineRule="auto"/>
-        <w:ind w:left="1533" w:leftChars="200" w:hanging="1113" w:hangingChars="490"/>
-        <w:rPr>
-          <w:rFonts w:ascii="宋体" w:hAnsi="宋体"/>
-          <w:color w:val="3F3F3F"/>
-          <w:szCs w:val="21"/>
-        </w:rPr>
-      </w:pPr>
-      <w:r>
-        <w:rPr>
-          <w:rFonts w:hint="eastAsia" w:ascii="宋体" w:hAnsi="宋体"/>
-          <w:b/>
-          <w:color w:val="3F3F3F"/>
-          <w:szCs w:val="21"/>
-        </w:rPr>
-        <w:t>项目描述：</w:t>
-      </w:r>
-      <w:r>
-        <w:rPr>
-          <w:rFonts w:hint="eastAsia" w:ascii="宋体" w:hAnsi="宋体"/>
-          <w:color w:val="3F3F3F"/>
-          <w:szCs w:val="21"/>
-        </w:rPr>
-        <w:t>基于Netbeans5.5开发环境的Java上位机编程，控制伺服电机、步进电机、工业相机、数显表和Loadcell对IPad或IPhone的屏幕压力波纹进行数据采集分析。</w:t>
-      </w:r>
-    </w:p>
-    <w:p>
-      <w:pPr>
-        <w:spacing w:line="276" w:lineRule="auto"/>
-        <w:ind w:left="1533" w:leftChars="200" w:hanging="1113" w:hangingChars="490"/>
-        <w:rPr>
-          <w:rFonts w:ascii="宋体" w:hAnsi="宋体"/>
-          <w:color w:val="3F3F3F"/>
-          <w:szCs w:val="21"/>
-        </w:rPr>
-      </w:pPr>
-      <w:r>
-        <w:rPr>
-          <w:rFonts w:hint="eastAsia" w:ascii="宋体" w:hAnsi="宋体"/>
-          <w:b/>
-          <w:color w:val="3F3F3F"/>
-          <w:szCs w:val="21"/>
-        </w:rPr>
-        <w:t>项目职责：</w:t>
-      </w:r>
-    </w:p>
-    <w:p>
-      <w:pPr>
-        <w:spacing w:line="276" w:lineRule="auto"/>
-        <w:ind w:left="878" w:leftChars="418" w:firstLine="802" w:firstLineChars="382"/>
-        <w:rPr>
-          <w:rFonts w:ascii="宋体" w:hAnsi="宋体"/>
-          <w:vanish/>
-          <w:color w:val="3F3F3F"/>
-          <w:szCs w:val="21"/>
-        </w:rPr>
-      </w:pPr>
-      <w:r>
-        <w:rPr>
-          <w:rFonts w:hint="eastAsia" w:ascii="宋体" w:hAnsi="宋体"/>
-          <w:vanish/>
-          <w:color w:val="3F3F3F"/>
-          <w:szCs w:val="21"/>
-        </w:rPr>
-        <w:t>软件环境：</w:t>
-      </w:r>
-    </w:p>
-    <w:p>
-      <w:pPr>
-        <w:spacing w:line="276" w:lineRule="auto"/>
-        <w:rPr>
-          <w:rFonts w:ascii="宋体" w:hAnsi="宋体"/>
-          <w:vanish/>
-          <w:color w:val="3F3F3F"/>
-          <w:szCs w:val="21"/>
-        </w:rPr>
-      </w:pPr>
-      <w:r>
-        <w:rPr>
-          <w:rFonts w:hint="eastAsia" w:ascii="宋体" w:hAnsi="宋体"/>
-          <w:vanish/>
-          <w:color w:val="3F3F3F"/>
-          <w:szCs w:val="21"/>
-        </w:rPr>
-        <w:t>硬件环境：</w:t>
-      </w:r>
-    </w:p>
-    <w:p>
-      <w:pPr>
-        <w:spacing w:line="276" w:lineRule="auto"/>
-        <w:rPr>
-          <w:rFonts w:ascii="宋体" w:hAnsi="宋体"/>
-          <w:vanish/>
-          <w:color w:val="3F3F3F"/>
-          <w:szCs w:val="21"/>
-        </w:rPr>
-      </w:pPr>
-      <w:r>
-        <w:rPr>
-          <w:rFonts w:hint="eastAsia" w:ascii="宋体" w:hAnsi="宋体"/>
-          <w:vanish/>
-          <w:color w:val="3F3F3F"/>
-          <w:szCs w:val="21"/>
-        </w:rPr>
-        <w:t>开发工具：</w:t>
-      </w:r>
-    </w:p>
-    <w:p>
-      <w:pPr>
-        <w:pStyle w:val="15"/>
-        <w:numPr>
-          <w:ilvl w:val="1"/>
-          <w:numId w:val="12"/>
-        </w:numPr>
-        <w:spacing w:line="276" w:lineRule="auto"/>
-        <w:ind w:firstLineChars="0"/>
-        <w:rPr>
-          <w:rFonts w:ascii="宋体" w:hAnsi="宋体"/>
-          <w:color w:val="3F3F3F"/>
-          <w:szCs w:val="21"/>
-        </w:rPr>
-      </w:pPr>
-      <w:r>
-        <w:rPr>
-          <w:rFonts w:hint="eastAsia" w:ascii="宋体" w:hAnsi="宋体"/>
-          <w:color w:val="3F3F3F"/>
-          <w:szCs w:val="21"/>
-        </w:rPr>
-        <w:t>完成雷赛运动控制卡DMC2410B的IO调试。</w:t>
-      </w:r>
-    </w:p>
-    <w:p>
-      <w:pPr>
-        <w:pStyle w:val="15"/>
-        <w:numPr>
-          <w:ilvl w:val="1"/>
-          <w:numId w:val="12"/>
-        </w:numPr>
-        <w:spacing w:line="276" w:lineRule="auto"/>
-        <w:ind w:firstLineChars="0"/>
-        <w:rPr>
-          <w:rFonts w:ascii="宋体" w:hAnsi="宋体"/>
-          <w:color w:val="3F3F3F"/>
-          <w:szCs w:val="21"/>
-        </w:rPr>
-      </w:pPr>
-      <w:r>
-        <w:rPr>
-          <w:rFonts w:hint="eastAsia" w:ascii="宋体" w:hAnsi="宋体"/>
-          <w:color w:val="3F3F3F"/>
-          <w:szCs w:val="21"/>
-        </w:rPr>
-        <w:t>完成松下伺服电机驱动器的参数设计与电机运动调试。</w:t>
-      </w:r>
-    </w:p>
-    <w:p>
-      <w:pPr>
-        <w:pStyle w:val="15"/>
-        <w:numPr>
-          <w:ilvl w:val="1"/>
-          <w:numId w:val="12"/>
-        </w:numPr>
-        <w:spacing w:line="276" w:lineRule="auto"/>
-        <w:ind w:firstLineChars="0"/>
-        <w:rPr>
-          <w:rFonts w:ascii="宋体" w:hAnsi="宋体"/>
-          <w:color w:val="3F3F3F"/>
-          <w:szCs w:val="21"/>
-        </w:rPr>
-      </w:pPr>
-      <w:r>
-        <w:rPr>
-          <w:rFonts w:hint="eastAsia" w:ascii="宋体" w:hAnsi="宋体"/>
-          <w:color w:val="3F3F3F"/>
-          <w:szCs w:val="21"/>
-        </w:rPr>
-        <w:t>完成工业相机与电脑的联机配置、参数设定和图像调试。</w:t>
-      </w:r>
-    </w:p>
-    <w:p>
-      <w:pPr>
-        <w:pStyle w:val="15"/>
-        <w:numPr>
-          <w:ilvl w:val="1"/>
-          <w:numId w:val="12"/>
-        </w:numPr>
-        <w:spacing w:line="276" w:lineRule="auto"/>
-        <w:ind w:firstLineChars="0"/>
-        <w:rPr>
-          <w:rFonts w:ascii="宋体" w:hAnsi="宋体"/>
-          <w:color w:val="3F3F3F"/>
-          <w:szCs w:val="21"/>
-        </w:rPr>
-      </w:pPr>
-      <w:r>
-        <w:rPr>
-          <w:rFonts w:hint="eastAsia" w:ascii="宋体" w:hAnsi="宋体"/>
-          <w:color w:val="3F3F3F"/>
-          <w:szCs w:val="21"/>
-        </w:rPr>
-        <w:t>完成数显表（XST系列单输入通道数字式智能仪表）的参数设定与Loadcell的串口通信调试。</w:t>
-      </w:r>
-    </w:p>
-    <w:p>
-      <w:pPr>
-        <w:pStyle w:val="15"/>
-        <w:numPr>
-          <w:ilvl w:val="1"/>
-          <w:numId w:val="12"/>
-        </w:numPr>
-        <w:spacing w:line="276" w:lineRule="auto"/>
-        <w:ind w:firstLineChars="0"/>
-        <w:rPr>
-          <w:rFonts w:ascii="宋体" w:hAnsi="宋体"/>
-          <w:color w:val="3F3F3F"/>
-          <w:szCs w:val="21"/>
-        </w:rPr>
-      </w:pPr>
-      <w:r>
-        <w:rPr>
-          <w:rFonts w:hint="eastAsia" w:ascii="宋体" w:hAnsi="宋体"/>
-          <w:color w:val="3F3F3F"/>
-          <w:szCs w:val="21"/>
-        </w:rPr>
-        <w:t>完成DMC2410B运动控制代码编程和UI界面代码编程（Java语言）。</w:t>
-      </w:r>
-    </w:p>
-    <w:p>
-      <w:pPr>
-        <w:pStyle w:val="15"/>
-        <w:numPr>
-          <w:ilvl w:val="1"/>
-          <w:numId w:val="12"/>
-        </w:numPr>
-        <w:spacing w:line="276" w:lineRule="auto"/>
-        <w:ind w:firstLineChars="0"/>
-        <w:rPr>
-          <w:rFonts w:ascii="宋体" w:hAnsi="宋体"/>
-          <w:color w:val="3F3F3F"/>
-          <w:szCs w:val="21"/>
-        </w:rPr>
-      </w:pPr>
-      <w:r>
-        <w:rPr>
-          <w:rFonts w:hint="eastAsia" w:ascii="宋体" w:hAnsi="宋体"/>
-          <w:color w:val="3F3F3F"/>
-          <w:szCs w:val="21"/>
-        </w:rPr>
-        <w:t>完成整机调试。</w:t>
-      </w:r>
-    </w:p>
-    <w:p>
-      <w:pPr>
-        <w:pStyle w:val="15"/>
-        <w:numPr>
-          <w:ilvl w:val="0"/>
-          <w:numId w:val="9"/>
-        </w:numPr>
-        <w:spacing w:line="276" w:lineRule="auto"/>
-        <w:ind w:firstLineChars="0"/>
-        <w:rPr>
-          <w:rFonts w:ascii="宋体" w:hAnsi="宋体"/>
-          <w:color w:val="3F3F3F"/>
-          <w:szCs w:val="21"/>
-        </w:rPr>
-      </w:pPr>
-      <w:r>
-        <w:rPr>
-          <w:rFonts w:hint="eastAsia" w:ascii="宋体" w:hAnsi="宋体"/>
-          <w:b/>
-          <w:color w:val="3F3F3F"/>
-          <w:szCs w:val="21"/>
-        </w:rPr>
-        <w:t>项目：正斜压治具设计调试——</w:t>
-      </w:r>
-      <w:r>
-        <w:rPr>
-          <w:rFonts w:hint="eastAsia" w:ascii="宋体" w:hAnsi="宋体"/>
-          <w:b/>
-          <w:color w:val="3F3F3F"/>
-          <w:w w:val="150"/>
-          <w:szCs w:val="21"/>
-        </w:rPr>
-        <w:t>M</w:t>
-      </w:r>
-      <w:r>
-        <w:rPr>
-          <w:rFonts w:hint="eastAsia" w:ascii="宋体" w:hAnsi="宋体"/>
-          <w:b/>
-          <w:color w:val="3F3F3F"/>
-          <w:szCs w:val="21"/>
-        </w:rPr>
-        <w:t>ic PSA Press Fixture</w:t>
-      </w:r>
-    </w:p>
-    <w:p>
-      <w:pPr>
-        <w:spacing w:line="276" w:lineRule="auto"/>
-        <w:ind w:left="1529" w:leftChars="200" w:hanging="1109" w:hangingChars="488"/>
-        <w:rPr>
-          <w:rFonts w:ascii="宋体" w:hAnsi="宋体"/>
-          <w:b/>
-          <w:color w:val="3F3F3F"/>
-          <w:szCs w:val="21"/>
-        </w:rPr>
-      </w:pPr>
-      <w:r>
-        <w:rPr>
-          <w:rFonts w:hint="eastAsia" w:ascii="宋体" w:hAnsi="宋体"/>
-          <w:b/>
-          <w:color w:val="3F3F3F"/>
-          <w:szCs w:val="21"/>
-        </w:rPr>
-        <w:t>项目描述：</w:t>
-      </w:r>
-    </w:p>
-    <w:p>
-      <w:pPr>
-        <w:spacing w:line="276" w:lineRule="auto"/>
-        <w:ind w:left="1445" w:leftChars="200" w:hanging="1025" w:hangingChars="488"/>
-        <w:rPr>
-          <w:rFonts w:ascii="宋体" w:hAnsi="宋体"/>
-          <w:color w:val="3F3F3F"/>
-          <w:szCs w:val="21"/>
-        </w:rPr>
-      </w:pPr>
-      <w:r>
-        <w:rPr>
-          <w:rFonts w:hint="eastAsia" w:ascii="宋体" w:hAnsi="宋体"/>
-          <w:color w:val="3F3F3F"/>
-          <w:szCs w:val="21"/>
-        </w:rPr>
-        <w:t>基于Keil μVersion4环境的程序设计,控制气缸、电磁阀完成IPad的Mic头组装压合操作，基于</w:t>
-      </w:r>
-    </w:p>
-    <w:p>
-      <w:pPr>
-        <w:spacing w:line="276" w:lineRule="auto"/>
-        <w:ind w:left="1445" w:leftChars="200" w:hanging="1025" w:hangingChars="488"/>
-        <w:rPr>
-          <w:rFonts w:ascii="宋体" w:hAnsi="宋体"/>
-          <w:color w:val="3F3F3F"/>
-          <w:szCs w:val="21"/>
-        </w:rPr>
-      </w:pPr>
-      <w:r>
-        <w:rPr>
-          <w:rFonts w:hint="eastAsia" w:ascii="宋体" w:hAnsi="宋体"/>
-          <w:color w:val="3F3F3F"/>
-          <w:szCs w:val="21"/>
-        </w:rPr>
-        <w:t>BK_SU1的拇指PLC控制治具完成IPadMic头组装压合操作。</w:t>
-      </w:r>
-    </w:p>
-    <w:p>
-      <w:pPr>
-        <w:spacing w:line="276" w:lineRule="auto"/>
-        <w:ind w:left="420" w:leftChars="200" w:firstLine="643" w:firstLineChars="283"/>
-        <w:rPr>
-          <w:rFonts w:ascii="宋体" w:hAnsi="宋体"/>
-          <w:b/>
-          <w:vanish/>
-          <w:color w:val="3F3F3F"/>
-          <w:szCs w:val="21"/>
-        </w:rPr>
-      </w:pPr>
-      <w:r>
-        <w:rPr>
-          <w:rFonts w:hint="eastAsia" w:ascii="宋体" w:hAnsi="宋体"/>
-          <w:b/>
-          <w:vanish/>
-          <w:color w:val="3F3F3F"/>
-          <w:szCs w:val="21"/>
-        </w:rPr>
-        <w:t>软件环境：</w:t>
-      </w:r>
-    </w:p>
-    <w:p>
-      <w:pPr>
-        <w:spacing w:line="276" w:lineRule="auto"/>
-        <w:rPr>
-          <w:rFonts w:ascii="宋体" w:hAnsi="宋体"/>
-          <w:b/>
-          <w:vanish/>
-          <w:color w:val="3F3F3F"/>
-          <w:szCs w:val="21"/>
-        </w:rPr>
-      </w:pPr>
-      <w:r>
-        <w:rPr>
-          <w:rFonts w:hint="eastAsia" w:ascii="宋体" w:hAnsi="宋体"/>
-          <w:b/>
-          <w:vanish/>
-          <w:color w:val="3F3F3F"/>
-          <w:szCs w:val="21"/>
-        </w:rPr>
-        <w:t>硬件环境：</w:t>
-      </w:r>
-    </w:p>
-    <w:p>
-      <w:pPr>
-        <w:spacing w:line="276" w:lineRule="auto"/>
-        <w:rPr>
-          <w:rFonts w:ascii="宋体" w:hAnsi="宋体"/>
-          <w:b/>
-          <w:vanish/>
-          <w:color w:val="3F3F3F"/>
-          <w:szCs w:val="21"/>
-        </w:rPr>
-      </w:pPr>
-      <w:r>
-        <w:rPr>
-          <w:rFonts w:hint="eastAsia" w:ascii="宋体" w:hAnsi="宋体"/>
-          <w:b/>
-          <w:vanish/>
-          <w:color w:val="3F3F3F"/>
-          <w:szCs w:val="21"/>
-        </w:rPr>
-        <w:t>开发工具：</w:t>
-      </w:r>
-    </w:p>
-    <w:p>
-      <w:pPr>
-        <w:spacing w:line="276" w:lineRule="auto"/>
-        <w:ind w:firstLine="420"/>
-        <w:rPr>
-          <w:rFonts w:ascii="宋体" w:hAnsi="宋体"/>
-          <w:b/>
-          <w:color w:val="3F3F3F"/>
-          <w:szCs w:val="21"/>
-        </w:rPr>
-      </w:pPr>
-      <w:r>
-        <w:rPr>
-          <w:rFonts w:hint="eastAsia" w:ascii="宋体" w:hAnsi="宋体"/>
-          <w:b/>
-          <w:color w:val="3F3F3F"/>
-          <w:szCs w:val="21"/>
-        </w:rPr>
-        <w:t>项目职责：</w:t>
-      </w:r>
-    </w:p>
-    <w:p>
-      <w:pPr>
-        <w:numPr>
-          <w:ilvl w:val="0"/>
-          <w:numId w:val="13"/>
-        </w:numPr>
-        <w:spacing w:line="276" w:lineRule="auto"/>
-        <w:ind w:left="420" w:leftChars="200"/>
-        <w:rPr>
-          <w:rFonts w:ascii="宋体" w:hAnsi="宋体"/>
-          <w:color w:val="3F3F3F"/>
-          <w:szCs w:val="21"/>
-        </w:rPr>
-      </w:pPr>
-      <w:r>
-        <w:rPr>
-          <w:rFonts w:hint="eastAsia" w:ascii="宋体" w:hAnsi="宋体"/>
-          <w:color w:val="3F3F3F"/>
-          <w:szCs w:val="21"/>
-        </w:rPr>
-        <w:t>完成TOD自制PLC的原理图设计与PCB板Layout。</w:t>
-      </w:r>
-    </w:p>
-    <w:p>
-      <w:pPr>
-        <w:numPr>
-          <w:ilvl w:val="0"/>
-          <w:numId w:val="13"/>
-        </w:numPr>
-        <w:spacing w:line="276" w:lineRule="auto"/>
-        <w:ind w:left="420" w:leftChars="200"/>
-        <w:rPr>
-          <w:rFonts w:ascii="宋体" w:hAnsi="宋体"/>
-          <w:color w:val="3F3F3F"/>
-          <w:szCs w:val="21"/>
-        </w:rPr>
-      </w:pPr>
-      <w:r>
-        <w:rPr>
-          <w:rFonts w:hint="eastAsia" w:ascii="宋体" w:hAnsi="宋体"/>
-          <w:color w:val="3F3F3F"/>
-          <w:szCs w:val="21"/>
-        </w:rPr>
-        <w:t>完成TOD自制PLC控制治具代码编程（C语言）,程序通过控制光耦PS2801完成与外围设备通信。</w:t>
-      </w:r>
-    </w:p>
-    <w:p>
-      <w:pPr>
-        <w:numPr>
-          <w:ilvl w:val="0"/>
-          <w:numId w:val="13"/>
-        </w:numPr>
-        <w:spacing w:line="276" w:lineRule="auto"/>
-        <w:ind w:left="420" w:leftChars="200"/>
-        <w:rPr>
-          <w:rFonts w:ascii="宋体" w:hAnsi="宋体"/>
-          <w:color w:val="3F3F3F"/>
-          <w:szCs w:val="21"/>
-        </w:rPr>
-      </w:pPr>
-      <w:r>
-        <w:rPr>
-          <w:rFonts w:hint="eastAsia" w:ascii="宋体" w:hAnsi="宋体"/>
-          <w:color w:val="3F3F3F"/>
-          <w:szCs w:val="21"/>
-        </w:rPr>
-        <w:t>完成基于BK_SU1环境的欧姆龙拇指PLC的程序编程。</w:t>
-      </w:r>
-    </w:p>
-    <w:p>
-      <w:pPr>
-        <w:numPr>
-          <w:ilvl w:val="0"/>
-          <w:numId w:val="13"/>
-        </w:numPr>
-        <w:spacing w:line="276" w:lineRule="auto"/>
-        <w:ind w:left="420" w:leftChars="200"/>
-        <w:rPr>
-          <w:rFonts w:ascii="宋体" w:hAnsi="宋体"/>
-          <w:color w:val="3F3F3F"/>
-          <w:szCs w:val="21"/>
-        </w:rPr>
-      </w:pPr>
-      <w:r>
-        <w:rPr>
-          <w:rFonts w:hint="eastAsia" w:ascii="宋体" w:hAnsi="宋体"/>
-          <w:color w:val="3F3F3F"/>
-          <w:szCs w:val="21"/>
-        </w:rPr>
-        <w:t>完成正斜压治具的整机调试。</w:t>
-      </w:r>
-    </w:p>
-    <w:p>
-      <w:pPr>
-        <w:pStyle w:val="15"/>
-        <w:numPr>
-          <w:ilvl w:val="0"/>
-          <w:numId w:val="9"/>
-        </w:numPr>
-        <w:spacing w:line="276" w:lineRule="auto"/>
-        <w:ind w:firstLineChars="0"/>
-        <w:rPr>
-          <w:rFonts w:ascii="宋体" w:hAnsi="宋体"/>
-          <w:color w:val="3F3F3F"/>
-          <w:szCs w:val="21"/>
-        </w:rPr>
-      </w:pPr>
-      <w:r>
-        <w:rPr>
-          <w:rFonts w:hint="eastAsia" w:ascii="宋体" w:hAnsi="宋体"/>
-          <w:b/>
-          <w:color w:val="3F3F3F"/>
-          <w:szCs w:val="21"/>
-        </w:rPr>
-        <w:t>项目：IPad音频、闪光测试，室内温湿度测试（QT3），路由器接口测试（PT1）</w:t>
-      </w:r>
-    </w:p>
-    <w:p>
-      <w:pPr>
-        <w:spacing w:line="276" w:lineRule="auto"/>
-        <w:ind w:firstLine="420"/>
-        <w:rPr>
-          <w:rFonts w:ascii="宋体" w:hAnsi="宋体"/>
-          <w:b/>
-          <w:color w:val="3F3F3F"/>
-          <w:szCs w:val="21"/>
-        </w:rPr>
-      </w:pPr>
-      <w:r>
-        <w:rPr>
-          <w:rFonts w:hint="eastAsia" w:ascii="宋体" w:hAnsi="宋体"/>
-          <w:b/>
-          <w:color w:val="3F3F3F"/>
-          <w:szCs w:val="21"/>
-        </w:rPr>
-        <w:t>项目描述：</w:t>
-      </w:r>
-    </w:p>
-    <w:p>
-      <w:pPr>
-        <w:spacing w:line="276" w:lineRule="auto"/>
-        <w:ind w:firstLine="420"/>
-        <w:rPr>
-          <w:rFonts w:ascii="宋体" w:hAnsi="宋体"/>
-          <w:color w:val="3F3F3F"/>
-          <w:szCs w:val="21"/>
-        </w:rPr>
-      </w:pPr>
-      <w:r>
-        <w:rPr>
-          <w:rFonts w:hint="eastAsia" w:ascii="宋体" w:hAnsi="宋体"/>
-          <w:color w:val="3F3F3F"/>
-          <w:szCs w:val="21"/>
-        </w:rPr>
-        <w:t>熟悉各个治具测试功能，完成治具更新、调试及客户产线维护。</w:t>
-      </w:r>
-    </w:p>
-    <w:p>
-      <w:pPr>
-        <w:spacing w:line="276" w:lineRule="auto"/>
-        <w:ind w:left="420" w:leftChars="200" w:firstLine="420"/>
-        <w:rPr>
-          <w:rFonts w:ascii="宋体" w:hAnsi="宋体"/>
-          <w:b/>
-          <w:vanish/>
-          <w:color w:val="3F3F3F"/>
-          <w:szCs w:val="21"/>
-        </w:rPr>
-      </w:pPr>
-      <w:r>
-        <w:rPr>
-          <w:rFonts w:hint="eastAsia" w:ascii="宋体" w:hAnsi="宋体"/>
-          <w:b/>
-          <w:vanish/>
-          <w:color w:val="3F3F3F"/>
-          <w:szCs w:val="21"/>
-        </w:rPr>
-        <w:t>软件环境：</w:t>
-      </w:r>
-    </w:p>
-    <w:p>
-      <w:pPr>
-        <w:spacing w:line="276" w:lineRule="auto"/>
-        <w:ind w:left="420" w:leftChars="200"/>
-        <w:rPr>
-          <w:rFonts w:ascii="宋体" w:hAnsi="宋体"/>
-          <w:b/>
-          <w:vanish/>
-          <w:color w:val="3F3F3F"/>
-          <w:szCs w:val="21"/>
-        </w:rPr>
-      </w:pPr>
-      <w:r>
-        <w:rPr>
-          <w:rFonts w:hint="eastAsia" w:ascii="宋体" w:hAnsi="宋体"/>
-          <w:b/>
-          <w:vanish/>
-          <w:color w:val="3F3F3F"/>
-          <w:szCs w:val="21"/>
-        </w:rPr>
-        <w:t>硬件环境：</w:t>
-      </w:r>
-    </w:p>
-    <w:p>
-      <w:pPr>
-        <w:spacing w:line="276" w:lineRule="auto"/>
-        <w:ind w:left="420" w:leftChars="200"/>
-        <w:rPr>
-          <w:rFonts w:ascii="宋体" w:hAnsi="宋体"/>
-          <w:b/>
-          <w:vanish/>
-          <w:color w:val="3F3F3F"/>
-          <w:szCs w:val="21"/>
-        </w:rPr>
-      </w:pPr>
-      <w:r>
-        <w:rPr>
-          <w:rFonts w:hint="eastAsia" w:ascii="宋体" w:hAnsi="宋体"/>
-          <w:b/>
-          <w:vanish/>
-          <w:color w:val="3F3F3F"/>
-          <w:szCs w:val="21"/>
-        </w:rPr>
-        <w:t>开发工具：</w:t>
-      </w:r>
-    </w:p>
-    <w:p>
-      <w:pPr>
-        <w:spacing w:line="276" w:lineRule="auto"/>
-        <w:ind w:left="420" w:leftChars="200"/>
-        <w:rPr>
-          <w:rFonts w:ascii="宋体" w:hAnsi="宋体"/>
-          <w:b/>
-          <w:color w:val="3F3F3F"/>
-          <w:szCs w:val="21"/>
-        </w:rPr>
-      </w:pPr>
-      <w:r>
-        <w:rPr>
-          <w:rFonts w:hint="eastAsia" w:ascii="宋体" w:hAnsi="宋体"/>
-          <w:b/>
-          <w:color w:val="3F3F3F"/>
-          <w:szCs w:val="21"/>
-        </w:rPr>
-        <w:t>项目职责：</w:t>
-      </w:r>
-    </w:p>
-    <w:p>
-      <w:pPr>
-        <w:pStyle w:val="15"/>
-        <w:numPr>
-          <w:ilvl w:val="0"/>
-          <w:numId w:val="14"/>
-        </w:numPr>
-        <w:spacing w:line="276" w:lineRule="auto"/>
-        <w:ind w:firstLineChars="0"/>
-        <w:rPr>
-          <w:rFonts w:ascii="宋体" w:hAnsi="宋体"/>
-          <w:color w:val="3F3F3F"/>
-          <w:szCs w:val="21"/>
-        </w:rPr>
-      </w:pPr>
-      <w:r>
-        <w:rPr>
-          <w:rFonts w:hint="eastAsia" w:ascii="宋体" w:hAnsi="宋体"/>
-          <w:color w:val="3F3F3F"/>
-          <w:szCs w:val="21"/>
-        </w:rPr>
-        <w:t>完成IPad项目Current板的Layout工作。</w:t>
-      </w:r>
-    </w:p>
-    <w:p>
-      <w:pPr>
-        <w:pStyle w:val="15"/>
-        <w:numPr>
-          <w:ilvl w:val="0"/>
-          <w:numId w:val="14"/>
-        </w:numPr>
-        <w:spacing w:line="276" w:lineRule="auto"/>
-        <w:ind w:firstLineChars="0"/>
-        <w:rPr>
-          <w:rFonts w:ascii="宋体" w:hAnsi="宋体"/>
-          <w:color w:val="3F3F3F"/>
-          <w:szCs w:val="21"/>
-        </w:rPr>
-      </w:pPr>
-      <w:r>
-        <w:rPr>
-          <w:rFonts w:hint="eastAsia" w:ascii="宋体" w:hAnsi="宋体"/>
-          <w:color w:val="3F3F3F"/>
-          <w:szCs w:val="21"/>
-        </w:rPr>
-        <w:t>协助完成IPad Fixture对成品的音频、闪光测试。</w:t>
-      </w:r>
-    </w:p>
-    <w:p>
-      <w:pPr>
-        <w:pStyle w:val="15"/>
-        <w:numPr>
-          <w:ilvl w:val="0"/>
-          <w:numId w:val="14"/>
-        </w:numPr>
-        <w:spacing w:line="276" w:lineRule="auto"/>
-        <w:ind w:firstLineChars="0"/>
-        <w:rPr>
-          <w:rFonts w:ascii="宋体" w:hAnsi="宋体"/>
-          <w:color w:val="3F3F3F"/>
-          <w:szCs w:val="21"/>
-        </w:rPr>
-      </w:pPr>
-      <w:r>
-        <w:rPr>
-          <w:rFonts w:hint="eastAsia" w:ascii="宋体" w:hAnsi="宋体"/>
-          <w:color w:val="3F3F3F"/>
-          <w:szCs w:val="21"/>
-        </w:rPr>
-        <w:t>参与完成Ipad的物料选型代码编程。</w:t>
-      </w:r>
-    </w:p>
-    <w:p>
-      <w:pPr>
-        <w:pStyle w:val="15"/>
-        <w:numPr>
-          <w:ilvl w:val="0"/>
-          <w:numId w:val="14"/>
-        </w:numPr>
-        <w:spacing w:line="276" w:lineRule="auto"/>
-        <w:ind w:firstLineChars="0"/>
-        <w:rPr>
-          <w:rFonts w:ascii="宋体" w:hAnsi="宋体"/>
-          <w:color w:val="3F3F3F"/>
-          <w:szCs w:val="21"/>
-        </w:rPr>
-      </w:pPr>
-      <w:r>
-        <w:rPr>
-          <w:rFonts w:hint="eastAsia" w:ascii="宋体" w:hAnsi="宋体"/>
           <w:color w:val="3F3F3F"/>
           <w:szCs w:val="21"/>
         </w:rPr>
@@ -3743,7 +3877,7 @@
         <w:pStyle w:val="15"/>
         <w:numPr>
           <w:ilvl w:val="0"/>
-          <w:numId w:val="14"/>
+          <w:numId w:val="15"/>
         </w:numPr>
         <w:spacing w:line="276" w:lineRule="auto"/>
         <w:ind w:firstLineChars="0"/>
@@ -5175,6 +5309,26 @@
     </w:lvl>
   </w:abstractNum>
   <w:abstractNum w:abstractNumId="13">
+    <w:nsid w:val="57636136"/>
+    <w:multiLevelType w:val="singleLevel"/>
+    <w:tmpl w:val="57636136"/>
+    <w:lvl w:ilvl="0" w:tentative="0">
+      <w:start w:val="1"/>
+      <w:numFmt w:val="decimal"/>
+      <w:lvlText w:val="%1."/>
+      <w:lvlJc w:val="left"/>
+      <w:pPr>
+        <w:tabs>
+          <w:tab w:val="left" w:pos="425"/>
+        </w:tabs>
+        <w:ind w:left="425" w:leftChars="0" w:hanging="425" w:firstLineChars="0"/>
+      </w:pPr>
+      <w:rPr>
+        <w:rFonts w:hint="default"/>
+      </w:rPr>
+    </w:lvl>
+  </w:abstractNum>
+  <w:abstractNum w:abstractNumId="14">
     <w:nsid w:val="64112D8E"/>
     <w:multiLevelType w:val="multilevel"/>
     <w:tmpl w:val="64112D8E"/>
@@ -5279,33 +5433,36 @@
     <w:abstractNumId w:val="9"/>
   </w:num>
   <w:num w:numId="5">
+    <w:abstractNumId w:val="13"/>
+  </w:num>
+  <w:num w:numId="6">
     <w:abstractNumId w:val="10"/>
   </w:num>
-  <w:num w:numId="6">
+  <w:num w:numId="7">
     <w:abstractNumId w:val="0"/>
   </w:num>
-  <w:num w:numId="7">
-    <w:abstractNumId w:val="13"/>
+  <w:num w:numId="8">
+    <w:abstractNumId w:val="14"/>
   </w:num>
-  <w:num w:numId="8">
+  <w:num w:numId="9">
     <w:abstractNumId w:val="5"/>
   </w:num>
-  <w:num w:numId="9">
+  <w:num w:numId="10">
     <w:abstractNumId w:val="12"/>
   </w:num>
-  <w:num w:numId="10">
+  <w:num w:numId="11">
     <w:abstractNumId w:val="2"/>
   </w:num>
-  <w:num w:numId="11">
+  <w:num w:numId="12">
     <w:abstractNumId w:val="11"/>
   </w:num>
-  <w:num w:numId="12">
+  <w:num w:numId="13">
     <w:abstractNumId w:val="7"/>
   </w:num>
-  <w:num w:numId="13">
+  <w:num w:numId="14">
     <w:abstractNumId w:val="8"/>
   </w:num>
-  <w:num w:numId="14">
+  <w:num w:numId="15">
     <w:abstractNumId w:val="1"/>
   </w:num>
 </w:numbering>
@@ -5350,10 +5507,10 @@
     <w:lsdException w:uiPriority="39" w:name="toc 8"/>
     <w:lsdException w:uiPriority="39" w:name="toc 9"/>
     <w:lsdException w:uiPriority="0" w:name="Normal Indent"/>
-    <w:lsdException w:uiPriority="99" w:semiHidden="0" w:name="footnote text"/>
+    <w:lsdException w:qFormat="1" w:uiPriority="99" w:semiHidden="0" w:name="footnote text"/>
     <w:lsdException w:qFormat="1" w:uiPriority="0" w:semiHidden="0" w:name="annotation text"/>
-    <w:lsdException w:uiPriority="99" w:semiHidden="0" w:name="header"/>
-    <w:lsdException w:uiPriority="99" w:semiHidden="0" w:name="footer"/>
+    <w:lsdException w:qFormat="1" w:uiPriority="99" w:semiHidden="0" w:name="header"/>
+    <w:lsdException w:qFormat="1" w:uiPriority="99" w:semiHidden="0" w:name="footer"/>
     <w:lsdException w:uiPriority="0" w:name="index heading"/>
     <w:lsdException w:qFormat="1" w:uiPriority="35" w:name="caption"/>
     <w:lsdException w:uiPriority="0" w:name="table of figures"/>
@@ -5386,7 +5543,7 @@
     <w:lsdException w:qFormat="1" w:unhideWhenUsed="0" w:uiPriority="10" w:semiHidden="0" w:name="Title"/>
     <w:lsdException w:uiPriority="0" w:name="Closing"/>
     <w:lsdException w:uiPriority="0" w:name="Signature"/>
-    <w:lsdException w:uiPriority="1" w:name="Default Paragraph Font"/>
+    <w:lsdException w:uiPriority="1" w:semiHidden="0" w:name="Default Paragraph Font"/>
     <w:lsdException w:uiPriority="0" w:name="Body Text"/>
     <w:lsdException w:uiPriority="0" w:name="Body Text Indent"/>
     <w:lsdException w:uiPriority="0" w:name="List Continue"/>
@@ -5407,7 +5564,7 @@
     <w:lsdException w:uiPriority="0" w:name="Body Text Indent 3"/>
     <w:lsdException w:uiPriority="0" w:name="Block Text"/>
     <w:lsdException w:qFormat="1" w:uiPriority="99" w:semiHidden="0" w:name="Hyperlink"/>
-    <w:lsdException w:uiPriority="99" w:semiHidden="0" w:name="FollowedHyperlink"/>
+    <w:lsdException w:qFormat="1" w:uiPriority="99" w:semiHidden="0" w:name="FollowedHyperlink"/>
     <w:lsdException w:qFormat="1" w:unhideWhenUsed="0" w:uiPriority="22" w:semiHidden="0" w:name="Strong"/>
     <w:lsdException w:qFormat="1" w:unhideWhenUsed="0" w:uiPriority="20" w:semiHidden="0" w:name="Emphasis"/>
     <w:lsdException w:uiPriority="0" w:name="Document Map"/>
@@ -5424,7 +5581,7 @@
     <w:lsdException w:uiPriority="0" w:name="HTML Sample"/>
     <w:lsdException w:uiPriority="0" w:name="HTML Typewriter"/>
     <w:lsdException w:uiPriority="0" w:name="HTML Variable"/>
-    <w:lsdException w:uiPriority="99" w:name="Normal Table"/>
+    <w:lsdException w:uiPriority="99" w:semiHidden="0" w:name="Normal Table"/>
     <w:lsdException w:uiPriority="0" w:semiHidden="0" w:name="annotation subject"/>
     <w:lsdException w:uiPriority="99" w:name="Table Simple 1"/>
     <w:lsdException w:uiPriority="99" w:name="Table Simple 2"/>
@@ -5468,7 +5625,7 @@
     <w:lsdException w:uiPriority="99" w:name="Table Web 1"/>
     <w:lsdException w:uiPriority="99" w:name="Table Web 2"/>
     <w:lsdException w:uiPriority="99" w:name="Table Web 3"/>
-    <w:lsdException w:uiPriority="99" w:semiHidden="0" w:name="Balloon Text"/>
+    <w:lsdException w:qFormat="1" w:uiPriority="99" w:semiHidden="0" w:name="Balloon Text"/>
     <w:lsdException w:uiPriority="99" w:name="Table Grid"/>
     <w:lsdException w:uiPriority="99" w:name="Table Theme"/>
     <w:lsdException w:unhideWhenUsed="0" w:uiPriority="60" w:semiHidden="0" w:name="Light Shading"/>
@@ -5545,7 +5702,7 @@
     <w:lsdException w:unhideWhenUsed="0" w:uiPriority="61" w:semiHidden="0" w:name="Light List Accent 5"/>
     <w:lsdException w:unhideWhenUsed="0" w:uiPriority="62" w:semiHidden="0" w:name="Light Grid Accent 5"/>
     <w:lsdException w:unhideWhenUsed="0" w:uiPriority="63" w:semiHidden="0" w:name="Medium Shading 1 Accent 5"/>
-    <w:lsdException w:unhideWhenUsed="0" w:uiPriority="64" w:semiHidden="0" w:name="Medium Shading 2 Accent 5"/>
+    <w:lsdException w:qFormat="1" w:unhideWhenUsed="0" w:uiPriority="64" w:semiHidden="0" w:name="Medium Shading 2 Accent 5"/>
     <w:lsdException w:unhideWhenUsed="0" w:uiPriority="65" w:semiHidden="0" w:name="Medium List 1 Accent 5"/>
     <w:lsdException w:unhideWhenUsed="0" w:uiPriority="66" w:semiHidden="0" w:name="Medium List 2 Accent 5"/>
     <w:lsdException w:unhideWhenUsed="0" w:uiPriority="67" w:semiHidden="0" w:name="Medium Grid 1 Accent 5"/>
@@ -5633,6 +5790,7 @@
     <w:basedOn w:val="1"/>
     <w:link w:val="16"/>
     <w:unhideWhenUsed/>
+    <w:qFormat/>
     <w:uiPriority w:val="99"/>
     <w:rPr>
       <w:sz w:val="18"/>
@@ -5644,6 +5802,7 @@
     <w:basedOn w:val="1"/>
     <w:link w:val="18"/>
     <w:unhideWhenUsed/>
+    <w:qFormat/>
     <w:uiPriority w:val="99"/>
     <w:pPr>
       <w:tabs>
@@ -5663,6 +5822,7 @@
     <w:basedOn w:val="1"/>
     <w:link w:val="17"/>
     <w:unhideWhenUsed/>
+    <w:qFormat/>
     <w:uiPriority w:val="99"/>
     <w:pPr>
       <w:pBdr>
@@ -5685,6 +5845,7 @@
     <w:basedOn w:val="1"/>
     <w:link w:val="21"/>
     <w:unhideWhenUsed/>
+    <w:qFormat/>
     <w:uiPriority w:val="99"/>
     <w:pPr>
       <w:widowControl/>
@@ -5699,6 +5860,7 @@
   <w:style w:type="character" w:styleId="9">
     <w:name w:val="FollowedHyperlink"/>
     <w:unhideWhenUsed/>
+    <w:qFormat/>
     <w:uiPriority w:val="99"/>
     <w:rPr>
       <w:color w:val="800080"/>
@@ -5728,6 +5890,7 @@
   <w:style w:type="table" w:styleId="13">
     <w:name w:val="Medium Shading 2 Accent 5"/>
     <w:basedOn w:val="12"/>
+    <w:qFormat/>
     <w:uiPriority w:val="64"/>
     <w:rPr>
       <w:rFonts w:ascii="Calibri" w:hAnsi="Calibri"/>
@@ -5937,6 +6100,7 @@
   <w:style w:type="character" w:customStyle="1" w:styleId="16">
     <w:name w:val="批注框文本字符"/>
     <w:link w:val="4"/>
+    <w:qFormat/>
     <w:uiPriority w:val="99"/>
     <w:rPr>
       <w:sz w:val="18"/>
@@ -5955,6 +6119,7 @@
   <w:style w:type="character" w:customStyle="1" w:styleId="18">
     <w:name w:val="页脚字符"/>
     <w:link w:val="5"/>
+    <w:qFormat/>
     <w:uiPriority w:val="99"/>
     <w:rPr>
       <w:sz w:val="18"/>

</xml_diff>